<commit_message>
Revert "Merge branch 'Development' into feat-Daniël"
This reverts commit 2364858e78ae5cd6da9983328c958374fa24780e, reversing
changes made to 8fdc711aa0cf5089a6a20948c37441ccc8a76c34.
</commit_message>
<xml_diff>
--- a/Documents/Templates/Sjabloon 5 - Log_LeonBijker.docx
+++ b/Documents/Templates/Sjabloon 5 - Log_LeonBijker.docx
@@ -1,6 +1,6 @@
 
 <file path=word/document.xml><?xml version="1.0" encoding="utf-8"?>
-<w:document xmlns:wpc="http://schemas.microsoft.com/office/word/2010/wordprocessingCanvas" xmlns:cx="http://schemas.microsoft.com/office/drawing/2014/chartex" xmlns:cx1="http://schemas.microsoft.com/office/drawing/2015/9/8/chartex" xmlns:cx2="http://schemas.microsoft.com/office/drawing/2015/10/21/chartex" xmlns:cx3="http://schemas.microsoft.com/office/drawing/2016/5/9/chartex" xmlns:cx4="http://schemas.microsoft.com/office/drawing/2016/5/10/chartex" xmlns:cx5="http://schemas.microsoft.com/office/drawing/2016/5/11/chartex" xmlns:cx6="http://schemas.microsoft.com/office/drawing/2016/5/12/chartex" xmlns:cx7="http://schemas.microsoft.com/office/drawing/2016/5/13/chartex" xmlns:cx8="http://schemas.microsoft.com/office/drawing/2016/5/14/chartex" xmlns:mc="http://schemas.openxmlformats.org/markup-compatibility/2006" xmlns:aink="http://schemas.microsoft.com/office/drawing/2016/ink" xmlns:am3d="http://schemas.microsoft.com/office/drawing/2017/model3d" xmlns:o="urn:schemas-microsoft-com:office:office" xmlns:oel="http://schemas.microsoft.com/office/2019/extlst" xmlns:r="http://schemas.openxmlformats.org/officeDocument/2006/relationships" xmlns:m="http://schemas.openxmlformats.org/officeDocument/2006/math" xmlns:v="urn:schemas-microsoft-com:vml" xmlns:wp14="http://schemas.microsoft.com/office/word/2010/wordprocessingDrawing" xmlns:wp="http://schemas.openxmlformats.org/drawingml/2006/wordprocessingDrawing" xmlns:w10="urn:schemas-microsoft-com:office:word" xmlns:w="http://schemas.openxmlformats.org/wordprocessingml/2006/main" xmlns:w14="http://schemas.microsoft.com/office/word/2010/wordml" xmlns:w15="http://schemas.microsoft.com/office/word/2012/wordml" xmlns:w16cex="http://schemas.microsoft.com/office/word/2018/wordml/cex" xmlns:w16cid="http://schemas.microsoft.com/office/word/2016/wordml/cid" xmlns:w16="http://schemas.microsoft.com/office/word/2018/wordml" xmlns:w16du="http://schemas.microsoft.com/office/word/2023/wordml/word16du" xmlns:w16sdtdh="http://schemas.microsoft.com/office/word/2020/wordml/sdtdatahash" xmlns:w16sdtfl="http://schemas.microsoft.com/office/word/2024/wordml/sdtformatlock" xmlns:w16se="http://schemas.microsoft.com/office/word/2015/wordml/symex" xmlns:wpg="http://schemas.microsoft.com/office/word/2010/wordprocessingGroup" xmlns:wpi="http://schemas.microsoft.com/office/word/2010/wordprocessingInk" xmlns:wne="http://schemas.microsoft.com/office/word/2006/wordml" xmlns:wps="http://schemas.microsoft.com/office/word/2010/wordprocessingShape" mc:Ignorable="w14 w15 w16se w16cid w16 w16cex w16sdtdh w16sdtfl w16du wp14">
+<w:document xmlns:wpc="http://schemas.microsoft.com/office/word/2010/wordprocessingCanvas" xmlns:cx="http://schemas.microsoft.com/office/drawing/2014/chartex" xmlns:cx1="http://schemas.microsoft.com/office/drawing/2015/9/8/chartex" xmlns:cx2="http://schemas.microsoft.com/office/drawing/2015/10/21/chartex" xmlns:cx3="http://schemas.microsoft.com/office/drawing/2016/5/9/chartex" xmlns:cx4="http://schemas.microsoft.com/office/drawing/2016/5/10/chartex" xmlns:cx5="http://schemas.microsoft.com/office/drawing/2016/5/11/chartex" xmlns:cx6="http://schemas.microsoft.com/office/drawing/2016/5/12/chartex" xmlns:cx7="http://schemas.microsoft.com/office/drawing/2016/5/13/chartex" xmlns:cx8="http://schemas.microsoft.com/office/drawing/2016/5/14/chartex" xmlns:mc="http://schemas.openxmlformats.org/markup-compatibility/2006" xmlns:aink="http://schemas.microsoft.com/office/drawing/2016/ink" xmlns:am3d="http://schemas.microsoft.com/office/drawing/2017/model3d" xmlns:o="urn:schemas-microsoft-com:office:office" xmlns:oel="http://schemas.microsoft.com/office/2019/extlst" xmlns:r="http://schemas.openxmlformats.org/officeDocument/2006/relationships" xmlns:m="http://schemas.openxmlformats.org/officeDocument/2006/math" xmlns:v="urn:schemas-microsoft-com:vml" xmlns:wp14="http://schemas.microsoft.com/office/word/2010/wordprocessingDrawing" xmlns:wp="http://schemas.openxmlformats.org/drawingml/2006/wordprocessingDrawing" xmlns:w10="urn:schemas-microsoft-com:office:word" xmlns:w="http://schemas.openxmlformats.org/wordprocessingml/2006/main" xmlns:w14="http://schemas.microsoft.com/office/word/2010/wordml" xmlns:w15="http://schemas.microsoft.com/office/word/2012/wordml" xmlns:w16cex="http://schemas.microsoft.com/office/word/2018/wordml/cex" xmlns:w16cid="http://schemas.microsoft.com/office/word/2016/wordml/cid" xmlns:w16="http://schemas.microsoft.com/office/word/2018/wordml" xmlns:w16du="http://schemas.microsoft.com/office/word/2023/wordml/word16du" xmlns:w16sdtdh="http://schemas.microsoft.com/office/word/2020/wordml/sdtdatahash" xmlns:w16se="http://schemas.microsoft.com/office/word/2015/wordml/symex" xmlns:wpg="http://schemas.microsoft.com/office/word/2010/wordprocessingGroup" xmlns:wpi="http://schemas.microsoft.com/office/word/2010/wordprocessingInk" xmlns:wne="http://schemas.microsoft.com/office/word/2006/wordml" xmlns:wps="http://schemas.microsoft.com/office/word/2010/wordprocessingShape" mc:Ignorable="w14 w15 w16se w16cid w16 w16cex w16sdtdh w16du wp14">
   <w:body>
     <w:p>
       <w:pPr>
@@ -13,6 +13,15 @@
           <w:szCs w:val="48"/>
         </w:rPr>
       </w:pPr>
+      <w:r>
+        <w:rPr>
+          <w:b/>
+          <w:bCs/>
+          <w:sz w:val="48"/>
+          <w:szCs w:val="48"/>
+        </w:rPr>
+        <w:t>0</w:t>
+      </w:r>
       <w:r>
         <w:rPr>
           <w:b/>
@@ -585,7 +594,21 @@
                 <w:rStyle w:val="Hyperlink"/>
                 <w:noProof/>
               </w:rPr>
-              <w:t>Sprint 2</w:t>
+              <w:t>Sprin</w:t>
+            </w:r>
+            <w:r>
+              <w:rPr>
+                <w:rStyle w:val="Hyperlink"/>
+                <w:noProof/>
+              </w:rPr>
+              <w:t>t</w:t>
+            </w:r>
+            <w:r>
+              <w:rPr>
+                <w:rStyle w:val="Hyperlink"/>
+                <w:noProof/>
+              </w:rPr>
+              <w:t xml:space="preserve"> 2</w:t>
             </w:r>
             <w:r>
               <w:rPr>
@@ -2229,7 +2252,6 @@
         <w:rPr>
           <w:i/>
           <w:iCs/>
-          <w:noProof/>
         </w:rPr>
         <w:drawing>
           <wp:inline distT="0" distB="0" distL="0" distR="0" wp14:anchorId="44C95841" wp14:editId="36D50C12">
@@ -2286,7 +2308,6 @@
         <w:rPr>
           <w:i/>
           <w:iCs/>
-          <w:noProof/>
         </w:rPr>
         <w:drawing>
           <wp:inline distT="0" distB="0" distL="0" distR="0" wp14:anchorId="0606BA2B" wp14:editId="23F33D82">
@@ -2343,7 +2364,6 @@
         <w:rPr>
           <w:i/>
           <w:iCs/>
-          <w:noProof/>
         </w:rPr>
         <w:drawing>
           <wp:inline distT="0" distB="0" distL="0" distR="0" wp14:anchorId="22CA7D20" wp14:editId="621E0D14">
@@ -2413,7 +2433,6 @@
         <w:rPr>
           <w:i/>
           <w:iCs/>
-          <w:noProof/>
         </w:rPr>
         <w:drawing>
           <wp:inline distT="0" distB="0" distL="0" distR="0" wp14:anchorId="75B7BC3D" wp14:editId="1098480A">
@@ -2472,9 +2491,6 @@
         <w:br/>
       </w:r>
       <w:r>
-        <w:rPr>
-          <w:noProof/>
-        </w:rPr>
         <w:drawing>
           <wp:inline distT="0" distB="0" distL="0" distR="0" wp14:anchorId="45016B07" wp14:editId="5B162E72">
             <wp:extent cx="5344271" cy="2067213"/>
@@ -2953,243 +2969,11 @@
         <w:br/>
       </w:r>
       <w:r>
-        <w:t>dag1</w:t>
-      </w:r>
-      <w:r>
-        <w:br/>
-      </w:r>
-      <w:r>
-        <w:drawing>
-          <wp:inline distT="0" distB="0" distL="0" distR="0" wp14:anchorId="4B303BD3" wp14:editId="27B04C55">
-            <wp:extent cx="5760720" cy="1825625"/>
-            <wp:effectExtent l="0" t="0" r="0" b="3175"/>
-            <wp:docPr id="1794965901" name="Afbeelding 1" descr="Afbeelding met tekst, schermopname, Lettertype, algebra&#10;&#10;Automatisch gegenereerde beschrijving"/>
-            <wp:cNvGraphicFramePr>
-              <a:graphicFrameLocks xmlns:a="http://schemas.openxmlformats.org/drawingml/2006/main" noChangeAspect="1"/>
-            </wp:cNvGraphicFramePr>
-            <a:graphic xmlns:a="http://schemas.openxmlformats.org/drawingml/2006/main">
-              <a:graphicData uri="http://schemas.openxmlformats.org/drawingml/2006/picture">
-                <pic:pic xmlns:pic="http://schemas.openxmlformats.org/drawingml/2006/picture">
-                  <pic:nvPicPr>
-                    <pic:cNvPr id="1794965901" name="Afbeelding 1" descr="Afbeelding met tekst, schermopname, Lettertype, algebra&#10;&#10;Automatisch gegenereerde beschrijving"/>
-                    <pic:cNvPicPr/>
-                  </pic:nvPicPr>
-                  <pic:blipFill>
-                    <a:blip r:embed="rId21"/>
-                    <a:stretch>
-                      <a:fillRect/>
-                    </a:stretch>
-                  </pic:blipFill>
-                  <pic:spPr>
-                    <a:xfrm>
-                      <a:off x="0" y="0"/>
-                      <a:ext cx="5760720" cy="1825625"/>
-                    </a:xfrm>
-                    <a:prstGeom prst="rect">
-                      <a:avLst/>
-                    </a:prstGeom>
-                  </pic:spPr>
-                </pic:pic>
-              </a:graphicData>
-            </a:graphic>
-          </wp:inline>
-        </w:drawing>
-      </w:r>
-      <w:r>
-        <w:br/>
-      </w:r>
-      <w:r>
-        <w:br/>
-        <w:t>dag2</w:t>
-      </w:r>
-      <w:r>
-        <w:br/>
-      </w:r>
-      <w:r>
-        <w:drawing>
-          <wp:inline distT="0" distB="0" distL="0" distR="0" wp14:anchorId="15ED3140" wp14:editId="588FA7B2">
-            <wp:extent cx="5760720" cy="1375410"/>
-            <wp:effectExtent l="0" t="0" r="0" b="0"/>
-            <wp:docPr id="1701669739" name="Afbeelding 1" descr="Afbeelding met tekst, Lettertype, ontvangst, algebra&#10;&#10;Automatisch gegenereerde beschrijving"/>
-            <wp:cNvGraphicFramePr>
-              <a:graphicFrameLocks xmlns:a="http://schemas.openxmlformats.org/drawingml/2006/main" noChangeAspect="1"/>
-            </wp:cNvGraphicFramePr>
-            <a:graphic xmlns:a="http://schemas.openxmlformats.org/drawingml/2006/main">
-              <a:graphicData uri="http://schemas.openxmlformats.org/drawingml/2006/picture">
-                <pic:pic xmlns:pic="http://schemas.openxmlformats.org/drawingml/2006/picture">
-                  <pic:nvPicPr>
-                    <pic:cNvPr id="1701669739" name="Afbeelding 1" descr="Afbeelding met tekst, Lettertype, ontvangst, algebra&#10;&#10;Automatisch gegenereerde beschrijving"/>
-                    <pic:cNvPicPr/>
-                  </pic:nvPicPr>
-                  <pic:blipFill>
-                    <a:blip r:embed="rId22"/>
-                    <a:stretch>
-                      <a:fillRect/>
-                    </a:stretch>
-                  </pic:blipFill>
-                  <pic:spPr>
-                    <a:xfrm>
-                      <a:off x="0" y="0"/>
-                      <a:ext cx="5760720" cy="1375410"/>
-                    </a:xfrm>
-                    <a:prstGeom prst="rect">
-                      <a:avLst/>
-                    </a:prstGeom>
-                  </pic:spPr>
-                </pic:pic>
-              </a:graphicData>
-            </a:graphic>
-          </wp:inline>
-        </w:drawing>
-      </w:r>
-      <w:r>
-        <w:br/>
-      </w:r>
-      <w:r>
-        <w:br/>
-        <w:t>dag3</w:t>
-      </w:r>
-      <w:r>
-        <w:br/>
-      </w:r>
-      <w:r>
-        <w:drawing>
-          <wp:inline distT="0" distB="0" distL="0" distR="0" wp14:anchorId="6013784A" wp14:editId="58FF9FFF">
-            <wp:extent cx="5611008" cy="1762371"/>
-            <wp:effectExtent l="0" t="0" r="8890" b="9525"/>
-            <wp:docPr id="966790747" name="Afbeelding 1" descr="Afbeelding met tekst, schermopname, Lettertype, algebra&#10;&#10;Automatisch gegenereerde beschrijving"/>
-            <wp:cNvGraphicFramePr>
-              <a:graphicFrameLocks xmlns:a="http://schemas.openxmlformats.org/drawingml/2006/main" noChangeAspect="1"/>
-            </wp:cNvGraphicFramePr>
-            <a:graphic xmlns:a="http://schemas.openxmlformats.org/drawingml/2006/main">
-              <a:graphicData uri="http://schemas.openxmlformats.org/drawingml/2006/picture">
-                <pic:pic xmlns:pic="http://schemas.openxmlformats.org/drawingml/2006/picture">
-                  <pic:nvPicPr>
-                    <pic:cNvPr id="966790747" name="Afbeelding 1" descr="Afbeelding met tekst, schermopname, Lettertype, algebra&#10;&#10;Automatisch gegenereerde beschrijving"/>
-                    <pic:cNvPicPr/>
-                  </pic:nvPicPr>
-                  <pic:blipFill>
-                    <a:blip r:embed="rId23"/>
-                    <a:stretch>
-                      <a:fillRect/>
-                    </a:stretch>
-                  </pic:blipFill>
-                  <pic:spPr>
-                    <a:xfrm>
-                      <a:off x="0" y="0"/>
-                      <a:ext cx="5611008" cy="1762371"/>
-                    </a:xfrm>
-                    <a:prstGeom prst="rect">
-                      <a:avLst/>
-                    </a:prstGeom>
-                  </pic:spPr>
-                </pic:pic>
-              </a:graphicData>
-            </a:graphic>
-          </wp:inline>
-        </w:drawing>
-      </w:r>
-      <w:r>
-        <w:br/>
-      </w:r>
-      <w:r>
-        <w:br/>
-        <w:t>dag4</w:t>
-      </w:r>
-      <w:r>
-        <w:br/>
-      </w:r>
-      <w:r>
-        <w:drawing>
-          <wp:inline distT="0" distB="0" distL="0" distR="0" wp14:anchorId="2BFE83E9" wp14:editId="52A9FB1D">
-            <wp:extent cx="5760720" cy="1087120"/>
-            <wp:effectExtent l="0" t="0" r="0" b="0"/>
-            <wp:docPr id="2119985227" name="Afbeelding 1" descr="Afbeelding met tekst, ontvangst, schermopname, Lettertype&#10;&#10;Automatisch gegenereerde beschrijving"/>
-            <wp:cNvGraphicFramePr>
-              <a:graphicFrameLocks xmlns:a="http://schemas.openxmlformats.org/drawingml/2006/main" noChangeAspect="1"/>
-            </wp:cNvGraphicFramePr>
-            <a:graphic xmlns:a="http://schemas.openxmlformats.org/drawingml/2006/main">
-              <a:graphicData uri="http://schemas.openxmlformats.org/drawingml/2006/picture">
-                <pic:pic xmlns:pic="http://schemas.openxmlformats.org/drawingml/2006/picture">
-                  <pic:nvPicPr>
-                    <pic:cNvPr id="2119985227" name="Afbeelding 1" descr="Afbeelding met tekst, ontvangst, schermopname, Lettertype&#10;&#10;Automatisch gegenereerde beschrijving"/>
-                    <pic:cNvPicPr/>
-                  </pic:nvPicPr>
-                  <pic:blipFill>
-                    <a:blip r:embed="rId24"/>
-                    <a:stretch>
-                      <a:fillRect/>
-                    </a:stretch>
-                  </pic:blipFill>
-                  <pic:spPr>
-                    <a:xfrm>
-                      <a:off x="0" y="0"/>
-                      <a:ext cx="5760720" cy="1087120"/>
-                    </a:xfrm>
-                    <a:prstGeom prst="rect">
-                      <a:avLst/>
-                    </a:prstGeom>
-                  </pic:spPr>
-                </pic:pic>
-              </a:graphicData>
-            </a:graphic>
-          </wp:inline>
-        </w:drawing>
-      </w:r>
-      <w:r>
-        <w:br/>
-      </w:r>
-      <w:r>
-        <w:br/>
-        <w:t>dag5</w:t>
-      </w:r>
-    </w:p>
-    <w:p>
-      <w:pPr>
-        <w:pStyle w:val="Lijstalinea"/>
-        <w:ind w:left="360"/>
-      </w:pPr>
-      <w:r>
-        <w:rPr>
-          <w:i/>
-          <w:iCs/>
-        </w:rPr>
-        <w:lastRenderedPageBreak/>
-        <w:drawing>
-          <wp:inline distT="0" distB="0" distL="0" distR="0" wp14:anchorId="74917A66" wp14:editId="1B2A7CF7">
-            <wp:extent cx="4706007" cy="2029108"/>
-            <wp:effectExtent l="0" t="0" r="0" b="9525"/>
-            <wp:docPr id="1883225310" name="Afbeelding 1" descr="Afbeelding met tekst, schermopname, Lettertype, visitekaartje&#10;&#10;Automatisch gegenereerde beschrijving"/>
-            <wp:cNvGraphicFramePr>
-              <a:graphicFrameLocks xmlns:a="http://schemas.openxmlformats.org/drawingml/2006/main" noChangeAspect="1"/>
-            </wp:cNvGraphicFramePr>
-            <a:graphic xmlns:a="http://schemas.openxmlformats.org/drawingml/2006/main">
-              <a:graphicData uri="http://schemas.openxmlformats.org/drawingml/2006/picture">
-                <pic:pic xmlns:pic="http://schemas.openxmlformats.org/drawingml/2006/picture">
-                  <pic:nvPicPr>
-                    <pic:cNvPr id="1883225310" name="Afbeelding 1" descr="Afbeelding met tekst, schermopname, Lettertype, visitekaartje&#10;&#10;Automatisch gegenereerde beschrijving"/>
-                    <pic:cNvPicPr/>
-                  </pic:nvPicPr>
-                  <pic:blipFill>
-                    <a:blip r:embed="rId25"/>
-                    <a:stretch>
-                      <a:fillRect/>
-                    </a:stretch>
-                  </pic:blipFill>
-                  <pic:spPr>
-                    <a:xfrm>
-                      <a:off x="0" y="0"/>
-                      <a:ext cx="4706007" cy="2029108"/>
-                    </a:xfrm>
-                    <a:prstGeom prst="rect">
-                      <a:avLst/>
-                    </a:prstGeom>
-                  </pic:spPr>
-                </pic:pic>
-              </a:graphicData>
-            </a:graphic>
-          </wp:inline>
-        </w:drawing>
+        <w:rPr>
+          <w:i/>
+          <w:iCs/>
+        </w:rPr>
+        <w:t>…</w:t>
       </w:r>
       <w:r>
         <w:rPr>
@@ -3243,7 +3027,11 @@
         <w:br/>
       </w:r>
       <w:r>
-        <w:t>er is in sprint 3 veel bereikt en wat ik zelf heb bereikt is dat ik veel progressie met UI met gekregen en dat ik dus nu de puntensysteem/score heb ( met hulp van jeroen voor global leaderbord )</w:t>
+        <w:rPr>
+          <w:i/>
+          <w:iCs/>
+        </w:rPr>
+        <w:t>…</w:t>
       </w:r>
       <w:r>
         <w:rPr>
@@ -3276,7 +3064,11 @@
         <w:br/>
       </w:r>
       <w:r>
-        <w:t>een van mij uitdagingen deze week was unity dat niet werkt en is dus tevens ook een obstakel en is dus ook opgelost door windows versie teherinstalleren en unity opnieuw teinstaleeren</w:t>
+        <w:rPr>
+          <w:i/>
+          <w:iCs/>
+        </w:rPr>
+        <w:t>…</w:t>
       </w:r>
       <w:r>
         <w:rPr>
@@ -3310,15 +3102,10 @@
       </w:r>
       <w:r>
         <w:rPr>
-          <w:lang w:val="en"/>
-        </w:rPr>
-        <w:t>patience is the key</w:t>
-      </w:r>
-      <w:r>
-        <w:rPr>
-          <w:lang w:val="en"/>
-        </w:rPr>
-        <w:t>(heb heel lang moeten wachten tot dat unity weer werkte )</w:t>
+          <w:i/>
+          <w:iCs/>
+        </w:rPr>
+        <w:t>…</w:t>
       </w:r>
       <w:r>
         <w:rPr>
@@ -3351,7 +3138,11 @@
         <w:br/>
       </w:r>
       <w:r>
-        <w:t>geen</w:t>
+        <w:rPr>
+          <w:i/>
+          <w:iCs/>
+        </w:rPr>
+        <w:t>…</w:t>
       </w:r>
       <w:r>
         <w:rPr>
@@ -3408,7 +3199,11 @@
         <w:br/>
       </w:r>
       <w:r>
-        <w:t>geen</w:t>
+        <w:rPr>
+          <w:i/>
+          <w:iCs/>
+        </w:rPr>
+        <w:t>…</w:t>
       </w:r>
       <w:r>
         <w:rPr>
@@ -3459,7 +3254,11 @@
         <w:br/>
       </w:r>
       <w:r>
-        <w:t>werken</w:t>
+        <w:rPr>
+          <w:i/>
+          <w:iCs/>
+        </w:rPr>
+        <w:t>…</w:t>
       </w:r>
       <w:r>
         <w:rPr>
@@ -3492,7 +3291,11 @@
         <w:br/>
       </w:r>
       <w:r>
-        <w:t>goed na dat ik bijna 6 uur heb moeten wachten tot unity werkte</w:t>
+        <w:rPr>
+          <w:i/>
+          <w:iCs/>
+        </w:rPr>
+        <w:t>…</w:t>
       </w:r>
       <w:r>
         <w:rPr>
@@ -3529,7 +3332,7 @@
         <w:br/>
       </w:r>
       <w:r>
-        <w:t>geen idee</w:t>
+        <w:t>…</w:t>
       </w:r>
     </w:p>
     <w:p>
@@ -3981,9 +3784,9 @@
       </w:pPr>
     </w:p>
     <w:sectPr>
-      <w:footerReference w:type="default" r:id="rId26"/>
-      <w:headerReference w:type="first" r:id="rId27"/>
-      <w:footerReference w:type="first" r:id="rId28"/>
+      <w:footerReference w:type="default" r:id="rId21"/>
+      <w:headerReference w:type="first" r:id="rId22"/>
+      <w:footerReference w:type="first" r:id="rId23"/>
       <w:pgSz w:w="11906" w:h="16838"/>
       <w:pgMar w:top="1417" w:right="1417" w:bottom="1417" w:left="1417" w:header="708" w:footer="708" w:gutter="0"/>
       <w:cols w:space="708"/>
@@ -3995,7 +3798,7 @@
 </file>
 
 <file path=word/endnotes.xml><?xml version="1.0" encoding="utf-8"?>
-<w:endnotes xmlns:wpc="http://schemas.microsoft.com/office/word/2010/wordprocessingCanvas" xmlns:cx="http://schemas.microsoft.com/office/drawing/2014/chartex" xmlns:cx1="http://schemas.microsoft.com/office/drawing/2015/9/8/chartex" xmlns:cx2="http://schemas.microsoft.com/office/drawing/2015/10/21/chartex" xmlns:cx3="http://schemas.microsoft.com/office/drawing/2016/5/9/chartex" xmlns:cx4="http://schemas.microsoft.com/office/drawing/2016/5/10/chartex" xmlns:cx5="http://schemas.microsoft.com/office/drawing/2016/5/11/chartex" xmlns:cx6="http://schemas.microsoft.com/office/drawing/2016/5/12/chartex" xmlns:cx7="http://schemas.microsoft.com/office/drawing/2016/5/13/chartex" xmlns:cx8="http://schemas.microsoft.com/office/drawing/2016/5/14/chartex" xmlns:mc="http://schemas.openxmlformats.org/markup-compatibility/2006" xmlns:aink="http://schemas.microsoft.com/office/drawing/2016/ink" xmlns:am3d="http://schemas.microsoft.com/office/drawing/2017/model3d" xmlns:o="urn:schemas-microsoft-com:office:office" xmlns:oel="http://schemas.microsoft.com/office/2019/extlst" xmlns:r="http://schemas.openxmlformats.org/officeDocument/2006/relationships" xmlns:m="http://schemas.openxmlformats.org/officeDocument/2006/math" xmlns:v="urn:schemas-microsoft-com:vml" xmlns:wp14="http://schemas.microsoft.com/office/word/2010/wordprocessingDrawing" xmlns:wp="http://schemas.openxmlformats.org/drawingml/2006/wordprocessingDrawing" xmlns:w10="urn:schemas-microsoft-com:office:word" xmlns:w="http://schemas.openxmlformats.org/wordprocessingml/2006/main" xmlns:w14="http://schemas.microsoft.com/office/word/2010/wordml" xmlns:w15="http://schemas.microsoft.com/office/word/2012/wordml" xmlns:w16cex="http://schemas.microsoft.com/office/word/2018/wordml/cex" xmlns:w16cid="http://schemas.microsoft.com/office/word/2016/wordml/cid" xmlns:w16="http://schemas.microsoft.com/office/word/2018/wordml" xmlns:w16du="http://schemas.microsoft.com/office/word/2023/wordml/word16du" xmlns:w16sdtdh="http://schemas.microsoft.com/office/word/2020/wordml/sdtdatahash" xmlns:w16sdtfl="http://schemas.microsoft.com/office/word/2024/wordml/sdtformatlock" xmlns:w16se="http://schemas.microsoft.com/office/word/2015/wordml/symex" xmlns:wpg="http://schemas.microsoft.com/office/word/2010/wordprocessingGroup" xmlns:wpi="http://schemas.microsoft.com/office/word/2010/wordprocessingInk" xmlns:wne="http://schemas.microsoft.com/office/word/2006/wordml" xmlns:wps="http://schemas.microsoft.com/office/word/2010/wordprocessingShape" mc:Ignorable="w14 w15 w16se w16cid w16 w16cex w16sdtdh w16sdtfl w16du wp14">
+<w:endnotes xmlns:wpc="http://schemas.microsoft.com/office/word/2010/wordprocessingCanvas" xmlns:cx="http://schemas.microsoft.com/office/drawing/2014/chartex" xmlns:cx1="http://schemas.microsoft.com/office/drawing/2015/9/8/chartex" xmlns:cx2="http://schemas.microsoft.com/office/drawing/2015/10/21/chartex" xmlns:cx3="http://schemas.microsoft.com/office/drawing/2016/5/9/chartex" xmlns:cx4="http://schemas.microsoft.com/office/drawing/2016/5/10/chartex" xmlns:cx5="http://schemas.microsoft.com/office/drawing/2016/5/11/chartex" xmlns:cx6="http://schemas.microsoft.com/office/drawing/2016/5/12/chartex" xmlns:cx7="http://schemas.microsoft.com/office/drawing/2016/5/13/chartex" xmlns:cx8="http://schemas.microsoft.com/office/drawing/2016/5/14/chartex" xmlns:mc="http://schemas.openxmlformats.org/markup-compatibility/2006" xmlns:aink="http://schemas.microsoft.com/office/drawing/2016/ink" xmlns:am3d="http://schemas.microsoft.com/office/drawing/2017/model3d" xmlns:o="urn:schemas-microsoft-com:office:office" xmlns:oel="http://schemas.microsoft.com/office/2019/extlst" xmlns:r="http://schemas.openxmlformats.org/officeDocument/2006/relationships" xmlns:m="http://schemas.openxmlformats.org/officeDocument/2006/math" xmlns:v="urn:schemas-microsoft-com:vml" xmlns:wp14="http://schemas.microsoft.com/office/word/2010/wordprocessingDrawing" xmlns:wp="http://schemas.openxmlformats.org/drawingml/2006/wordprocessingDrawing" xmlns:w10="urn:schemas-microsoft-com:office:word" xmlns:w="http://schemas.openxmlformats.org/wordprocessingml/2006/main" xmlns:w14="http://schemas.microsoft.com/office/word/2010/wordml" xmlns:w15="http://schemas.microsoft.com/office/word/2012/wordml" xmlns:w16cex="http://schemas.microsoft.com/office/word/2018/wordml/cex" xmlns:w16cid="http://schemas.microsoft.com/office/word/2016/wordml/cid" xmlns:w16="http://schemas.microsoft.com/office/word/2018/wordml" xmlns:w16du="http://schemas.microsoft.com/office/word/2023/wordml/word16du" xmlns:w16sdtdh="http://schemas.microsoft.com/office/word/2020/wordml/sdtdatahash" xmlns:w16se="http://schemas.microsoft.com/office/word/2015/wordml/symex" xmlns:wpg="http://schemas.microsoft.com/office/word/2010/wordprocessingGroup" xmlns:wpi="http://schemas.microsoft.com/office/word/2010/wordprocessingInk" xmlns:wne="http://schemas.microsoft.com/office/word/2006/wordml" xmlns:wps="http://schemas.microsoft.com/office/word/2010/wordprocessingShape" mc:Ignorable="w14 w15 w16se w16cid w16 w16cex w16sdtdh w16du wp14">
   <w:endnote w:type="separator" w:id="-1">
     <w:p>
       <w:pPr>
@@ -4027,7 +3830,7 @@
 </file>
 
 <file path=word/footer1.xml><?xml version="1.0" encoding="utf-8"?>
-<w:ftr xmlns:wpc="http://schemas.microsoft.com/office/word/2010/wordprocessingCanvas" xmlns:cx="http://schemas.microsoft.com/office/drawing/2014/chartex" xmlns:cx1="http://schemas.microsoft.com/office/drawing/2015/9/8/chartex" xmlns:cx2="http://schemas.microsoft.com/office/drawing/2015/10/21/chartex" xmlns:cx3="http://schemas.microsoft.com/office/drawing/2016/5/9/chartex" xmlns:cx4="http://schemas.microsoft.com/office/drawing/2016/5/10/chartex" xmlns:cx5="http://schemas.microsoft.com/office/drawing/2016/5/11/chartex" xmlns:cx6="http://schemas.microsoft.com/office/drawing/2016/5/12/chartex" xmlns:cx7="http://schemas.microsoft.com/office/drawing/2016/5/13/chartex" xmlns:cx8="http://schemas.microsoft.com/office/drawing/2016/5/14/chartex" xmlns:mc="http://schemas.openxmlformats.org/markup-compatibility/2006" xmlns:aink="http://schemas.microsoft.com/office/drawing/2016/ink" xmlns:am3d="http://schemas.microsoft.com/office/drawing/2017/model3d" xmlns:o="urn:schemas-microsoft-com:office:office" xmlns:oel="http://schemas.microsoft.com/office/2019/extlst" xmlns:r="http://schemas.openxmlformats.org/officeDocument/2006/relationships" xmlns:m="http://schemas.openxmlformats.org/officeDocument/2006/math" xmlns:v="urn:schemas-microsoft-com:vml" xmlns:wp14="http://schemas.microsoft.com/office/word/2010/wordprocessingDrawing" xmlns:wp="http://schemas.openxmlformats.org/drawingml/2006/wordprocessingDrawing" xmlns:w10="urn:schemas-microsoft-com:office:word" xmlns:w="http://schemas.openxmlformats.org/wordprocessingml/2006/main" xmlns:w14="http://schemas.microsoft.com/office/word/2010/wordml" xmlns:w15="http://schemas.microsoft.com/office/word/2012/wordml" xmlns:w16cex="http://schemas.microsoft.com/office/word/2018/wordml/cex" xmlns:w16cid="http://schemas.microsoft.com/office/word/2016/wordml/cid" xmlns:w16="http://schemas.microsoft.com/office/word/2018/wordml" xmlns:w16du="http://schemas.microsoft.com/office/word/2023/wordml/word16du" xmlns:w16sdtdh="http://schemas.microsoft.com/office/word/2020/wordml/sdtdatahash" xmlns:w16sdtfl="http://schemas.microsoft.com/office/word/2024/wordml/sdtformatlock" xmlns:w16se="http://schemas.microsoft.com/office/word/2015/wordml/symex" xmlns:wpg="http://schemas.microsoft.com/office/word/2010/wordprocessingGroup" xmlns:wpi="http://schemas.microsoft.com/office/word/2010/wordprocessingInk" xmlns:wne="http://schemas.microsoft.com/office/word/2006/wordml" xmlns:wps="http://schemas.microsoft.com/office/word/2010/wordprocessingShape" mc:Ignorable="w14 w15 w16se w16cid w16 w16cex w16sdtdh w16sdtfl w16du wp14">
+<w:ftr xmlns:wpc="http://schemas.microsoft.com/office/word/2010/wordprocessingCanvas" xmlns:cx="http://schemas.microsoft.com/office/drawing/2014/chartex" xmlns:cx1="http://schemas.microsoft.com/office/drawing/2015/9/8/chartex" xmlns:cx2="http://schemas.microsoft.com/office/drawing/2015/10/21/chartex" xmlns:cx3="http://schemas.microsoft.com/office/drawing/2016/5/9/chartex" xmlns:cx4="http://schemas.microsoft.com/office/drawing/2016/5/10/chartex" xmlns:cx5="http://schemas.microsoft.com/office/drawing/2016/5/11/chartex" xmlns:cx6="http://schemas.microsoft.com/office/drawing/2016/5/12/chartex" xmlns:cx7="http://schemas.microsoft.com/office/drawing/2016/5/13/chartex" xmlns:cx8="http://schemas.microsoft.com/office/drawing/2016/5/14/chartex" xmlns:mc="http://schemas.openxmlformats.org/markup-compatibility/2006" xmlns:aink="http://schemas.microsoft.com/office/drawing/2016/ink" xmlns:am3d="http://schemas.microsoft.com/office/drawing/2017/model3d" xmlns:o="urn:schemas-microsoft-com:office:office" xmlns:oel="http://schemas.microsoft.com/office/2019/extlst" xmlns:r="http://schemas.openxmlformats.org/officeDocument/2006/relationships" xmlns:m="http://schemas.openxmlformats.org/officeDocument/2006/math" xmlns:v="urn:schemas-microsoft-com:vml" xmlns:wp14="http://schemas.microsoft.com/office/word/2010/wordprocessingDrawing" xmlns:wp="http://schemas.openxmlformats.org/drawingml/2006/wordprocessingDrawing" xmlns:w10="urn:schemas-microsoft-com:office:word" xmlns:w="http://schemas.openxmlformats.org/wordprocessingml/2006/main" xmlns:w14="http://schemas.microsoft.com/office/word/2010/wordml" xmlns:w15="http://schemas.microsoft.com/office/word/2012/wordml" xmlns:w16cex="http://schemas.microsoft.com/office/word/2018/wordml/cex" xmlns:w16cid="http://schemas.microsoft.com/office/word/2016/wordml/cid" xmlns:w16="http://schemas.microsoft.com/office/word/2018/wordml" xmlns:w16du="http://schemas.microsoft.com/office/word/2023/wordml/word16du" xmlns:w16sdtdh="http://schemas.microsoft.com/office/word/2020/wordml/sdtdatahash" xmlns:w16se="http://schemas.microsoft.com/office/word/2015/wordml/symex" xmlns:wpg="http://schemas.microsoft.com/office/word/2010/wordprocessingGroup" xmlns:wpi="http://schemas.microsoft.com/office/word/2010/wordprocessingInk" xmlns:wne="http://schemas.microsoft.com/office/word/2006/wordml" xmlns:wps="http://schemas.microsoft.com/office/word/2010/wordprocessingShape" mc:Ignorable="w14 w15 w16se w16cid w16 w16cex w16sdtdh w16du wp14">
   <w:p>
     <w:pPr>
       <w:pBdr>
@@ -4298,7 +4101,7 @@
 </file>
 
 <file path=word/footer2.xml><?xml version="1.0" encoding="utf-8"?>
-<w:ftr xmlns:wpc="http://schemas.microsoft.com/office/word/2010/wordprocessingCanvas" xmlns:cx="http://schemas.microsoft.com/office/drawing/2014/chartex" xmlns:cx1="http://schemas.microsoft.com/office/drawing/2015/9/8/chartex" xmlns:cx2="http://schemas.microsoft.com/office/drawing/2015/10/21/chartex" xmlns:cx3="http://schemas.microsoft.com/office/drawing/2016/5/9/chartex" xmlns:cx4="http://schemas.microsoft.com/office/drawing/2016/5/10/chartex" xmlns:cx5="http://schemas.microsoft.com/office/drawing/2016/5/11/chartex" xmlns:cx6="http://schemas.microsoft.com/office/drawing/2016/5/12/chartex" xmlns:cx7="http://schemas.microsoft.com/office/drawing/2016/5/13/chartex" xmlns:cx8="http://schemas.microsoft.com/office/drawing/2016/5/14/chartex" xmlns:mc="http://schemas.openxmlformats.org/markup-compatibility/2006" xmlns:aink="http://schemas.microsoft.com/office/drawing/2016/ink" xmlns:am3d="http://schemas.microsoft.com/office/drawing/2017/model3d" xmlns:o="urn:schemas-microsoft-com:office:office" xmlns:oel="http://schemas.microsoft.com/office/2019/extlst" xmlns:r="http://schemas.openxmlformats.org/officeDocument/2006/relationships" xmlns:m="http://schemas.openxmlformats.org/officeDocument/2006/math" xmlns:v="urn:schemas-microsoft-com:vml" xmlns:wp14="http://schemas.microsoft.com/office/word/2010/wordprocessingDrawing" xmlns:wp="http://schemas.openxmlformats.org/drawingml/2006/wordprocessingDrawing" xmlns:w10="urn:schemas-microsoft-com:office:word" xmlns:w="http://schemas.openxmlformats.org/wordprocessingml/2006/main" xmlns:w14="http://schemas.microsoft.com/office/word/2010/wordml" xmlns:w15="http://schemas.microsoft.com/office/word/2012/wordml" xmlns:w16cex="http://schemas.microsoft.com/office/word/2018/wordml/cex" xmlns:w16cid="http://schemas.microsoft.com/office/word/2016/wordml/cid" xmlns:w16="http://schemas.microsoft.com/office/word/2018/wordml" xmlns:w16du="http://schemas.microsoft.com/office/word/2023/wordml/word16du" xmlns:w16sdtdh="http://schemas.microsoft.com/office/word/2020/wordml/sdtdatahash" xmlns:w16sdtfl="http://schemas.microsoft.com/office/word/2024/wordml/sdtformatlock" xmlns:w16se="http://schemas.microsoft.com/office/word/2015/wordml/symex" xmlns:wpg="http://schemas.microsoft.com/office/word/2010/wordprocessingGroup" xmlns:wpi="http://schemas.microsoft.com/office/word/2010/wordprocessingInk" xmlns:wne="http://schemas.microsoft.com/office/word/2006/wordml" xmlns:wps="http://schemas.microsoft.com/office/word/2010/wordprocessingShape" mc:Ignorable="w14 w15 w16se w16cid w16 w16cex w16sdtdh w16sdtfl w16du wp14">
+<w:ftr xmlns:wpc="http://schemas.microsoft.com/office/word/2010/wordprocessingCanvas" xmlns:cx="http://schemas.microsoft.com/office/drawing/2014/chartex" xmlns:cx1="http://schemas.microsoft.com/office/drawing/2015/9/8/chartex" xmlns:cx2="http://schemas.microsoft.com/office/drawing/2015/10/21/chartex" xmlns:cx3="http://schemas.microsoft.com/office/drawing/2016/5/9/chartex" xmlns:cx4="http://schemas.microsoft.com/office/drawing/2016/5/10/chartex" xmlns:cx5="http://schemas.microsoft.com/office/drawing/2016/5/11/chartex" xmlns:cx6="http://schemas.microsoft.com/office/drawing/2016/5/12/chartex" xmlns:cx7="http://schemas.microsoft.com/office/drawing/2016/5/13/chartex" xmlns:cx8="http://schemas.microsoft.com/office/drawing/2016/5/14/chartex" xmlns:mc="http://schemas.openxmlformats.org/markup-compatibility/2006" xmlns:aink="http://schemas.microsoft.com/office/drawing/2016/ink" xmlns:am3d="http://schemas.microsoft.com/office/drawing/2017/model3d" xmlns:o="urn:schemas-microsoft-com:office:office" xmlns:oel="http://schemas.microsoft.com/office/2019/extlst" xmlns:r="http://schemas.openxmlformats.org/officeDocument/2006/relationships" xmlns:m="http://schemas.openxmlformats.org/officeDocument/2006/math" xmlns:v="urn:schemas-microsoft-com:vml" xmlns:wp14="http://schemas.microsoft.com/office/word/2010/wordprocessingDrawing" xmlns:wp="http://schemas.openxmlformats.org/drawingml/2006/wordprocessingDrawing" xmlns:w10="urn:schemas-microsoft-com:office:word" xmlns:w="http://schemas.openxmlformats.org/wordprocessingml/2006/main" xmlns:w14="http://schemas.microsoft.com/office/word/2010/wordml" xmlns:w15="http://schemas.microsoft.com/office/word/2012/wordml" xmlns:w16cex="http://schemas.microsoft.com/office/word/2018/wordml/cex" xmlns:w16cid="http://schemas.microsoft.com/office/word/2016/wordml/cid" xmlns:w16="http://schemas.microsoft.com/office/word/2018/wordml" xmlns:w16du="http://schemas.microsoft.com/office/word/2023/wordml/word16du" xmlns:w16sdtdh="http://schemas.microsoft.com/office/word/2020/wordml/sdtdatahash" xmlns:w16se="http://schemas.microsoft.com/office/word/2015/wordml/symex" xmlns:wpg="http://schemas.microsoft.com/office/word/2010/wordprocessingGroup" xmlns:wpi="http://schemas.microsoft.com/office/word/2010/wordprocessingInk" xmlns:wne="http://schemas.microsoft.com/office/word/2006/wordml" xmlns:wps="http://schemas.microsoft.com/office/word/2010/wordprocessingShape" mc:Ignorable="w14 w15 w16se w16cid w16 w16cex w16sdtdh w16du wp14">
   <w:p>
     <w:pPr>
       <w:jc w:val="center"/>
@@ -4312,7 +4115,7 @@
 </file>
 
 <file path=word/footnotes.xml><?xml version="1.0" encoding="utf-8"?>
-<w:footnotes xmlns:wpc="http://schemas.microsoft.com/office/word/2010/wordprocessingCanvas" xmlns:cx="http://schemas.microsoft.com/office/drawing/2014/chartex" xmlns:cx1="http://schemas.microsoft.com/office/drawing/2015/9/8/chartex" xmlns:cx2="http://schemas.microsoft.com/office/drawing/2015/10/21/chartex" xmlns:cx3="http://schemas.microsoft.com/office/drawing/2016/5/9/chartex" xmlns:cx4="http://schemas.microsoft.com/office/drawing/2016/5/10/chartex" xmlns:cx5="http://schemas.microsoft.com/office/drawing/2016/5/11/chartex" xmlns:cx6="http://schemas.microsoft.com/office/drawing/2016/5/12/chartex" xmlns:cx7="http://schemas.microsoft.com/office/drawing/2016/5/13/chartex" xmlns:cx8="http://schemas.microsoft.com/office/drawing/2016/5/14/chartex" xmlns:mc="http://schemas.openxmlformats.org/markup-compatibility/2006" xmlns:aink="http://schemas.microsoft.com/office/drawing/2016/ink" xmlns:am3d="http://schemas.microsoft.com/office/drawing/2017/model3d" xmlns:o="urn:schemas-microsoft-com:office:office" xmlns:oel="http://schemas.microsoft.com/office/2019/extlst" xmlns:r="http://schemas.openxmlformats.org/officeDocument/2006/relationships" xmlns:m="http://schemas.openxmlformats.org/officeDocument/2006/math" xmlns:v="urn:schemas-microsoft-com:vml" xmlns:wp14="http://schemas.microsoft.com/office/word/2010/wordprocessingDrawing" xmlns:wp="http://schemas.openxmlformats.org/drawingml/2006/wordprocessingDrawing" xmlns:w10="urn:schemas-microsoft-com:office:word" xmlns:w="http://schemas.openxmlformats.org/wordprocessingml/2006/main" xmlns:w14="http://schemas.microsoft.com/office/word/2010/wordml" xmlns:w15="http://schemas.microsoft.com/office/word/2012/wordml" xmlns:w16cex="http://schemas.microsoft.com/office/word/2018/wordml/cex" xmlns:w16cid="http://schemas.microsoft.com/office/word/2016/wordml/cid" xmlns:w16="http://schemas.microsoft.com/office/word/2018/wordml" xmlns:w16du="http://schemas.microsoft.com/office/word/2023/wordml/word16du" xmlns:w16sdtdh="http://schemas.microsoft.com/office/word/2020/wordml/sdtdatahash" xmlns:w16sdtfl="http://schemas.microsoft.com/office/word/2024/wordml/sdtformatlock" xmlns:w16se="http://schemas.microsoft.com/office/word/2015/wordml/symex" xmlns:wpg="http://schemas.microsoft.com/office/word/2010/wordprocessingGroup" xmlns:wpi="http://schemas.microsoft.com/office/word/2010/wordprocessingInk" xmlns:wne="http://schemas.microsoft.com/office/word/2006/wordml" xmlns:wps="http://schemas.microsoft.com/office/word/2010/wordprocessingShape" mc:Ignorable="w14 w15 w16se w16cid w16 w16cex w16sdtdh w16sdtfl w16du wp14">
+<w:footnotes xmlns:wpc="http://schemas.microsoft.com/office/word/2010/wordprocessingCanvas" xmlns:cx="http://schemas.microsoft.com/office/drawing/2014/chartex" xmlns:cx1="http://schemas.microsoft.com/office/drawing/2015/9/8/chartex" xmlns:cx2="http://schemas.microsoft.com/office/drawing/2015/10/21/chartex" xmlns:cx3="http://schemas.microsoft.com/office/drawing/2016/5/9/chartex" xmlns:cx4="http://schemas.microsoft.com/office/drawing/2016/5/10/chartex" xmlns:cx5="http://schemas.microsoft.com/office/drawing/2016/5/11/chartex" xmlns:cx6="http://schemas.microsoft.com/office/drawing/2016/5/12/chartex" xmlns:cx7="http://schemas.microsoft.com/office/drawing/2016/5/13/chartex" xmlns:cx8="http://schemas.microsoft.com/office/drawing/2016/5/14/chartex" xmlns:mc="http://schemas.openxmlformats.org/markup-compatibility/2006" xmlns:aink="http://schemas.microsoft.com/office/drawing/2016/ink" xmlns:am3d="http://schemas.microsoft.com/office/drawing/2017/model3d" xmlns:o="urn:schemas-microsoft-com:office:office" xmlns:oel="http://schemas.microsoft.com/office/2019/extlst" xmlns:r="http://schemas.openxmlformats.org/officeDocument/2006/relationships" xmlns:m="http://schemas.openxmlformats.org/officeDocument/2006/math" xmlns:v="urn:schemas-microsoft-com:vml" xmlns:wp14="http://schemas.microsoft.com/office/word/2010/wordprocessingDrawing" xmlns:wp="http://schemas.openxmlformats.org/drawingml/2006/wordprocessingDrawing" xmlns:w10="urn:schemas-microsoft-com:office:word" xmlns:w="http://schemas.openxmlformats.org/wordprocessingml/2006/main" xmlns:w14="http://schemas.microsoft.com/office/word/2010/wordml" xmlns:w15="http://schemas.microsoft.com/office/word/2012/wordml" xmlns:w16cex="http://schemas.microsoft.com/office/word/2018/wordml/cex" xmlns:w16cid="http://schemas.microsoft.com/office/word/2016/wordml/cid" xmlns:w16="http://schemas.microsoft.com/office/word/2018/wordml" xmlns:w16du="http://schemas.microsoft.com/office/word/2023/wordml/word16du" xmlns:w16sdtdh="http://schemas.microsoft.com/office/word/2020/wordml/sdtdatahash" xmlns:w16se="http://schemas.microsoft.com/office/word/2015/wordml/symex" xmlns:wpg="http://schemas.microsoft.com/office/word/2010/wordprocessingGroup" xmlns:wpi="http://schemas.microsoft.com/office/word/2010/wordprocessingInk" xmlns:wne="http://schemas.microsoft.com/office/word/2006/wordml" xmlns:wps="http://schemas.microsoft.com/office/word/2010/wordprocessingShape" mc:Ignorable="w14 w15 w16se w16cid w16 w16cex w16sdtdh w16du wp14">
   <w:footnote w:type="separator" w:id="-1">
     <w:p>
       <w:pPr>
@@ -4344,7 +4147,7 @@
 </file>
 
 <file path=word/header1.xml><?xml version="1.0" encoding="utf-8"?>
-<w:hdr xmlns:wpc="http://schemas.microsoft.com/office/word/2010/wordprocessingCanvas" xmlns:cx="http://schemas.microsoft.com/office/drawing/2014/chartex" xmlns:cx1="http://schemas.microsoft.com/office/drawing/2015/9/8/chartex" xmlns:cx2="http://schemas.microsoft.com/office/drawing/2015/10/21/chartex" xmlns:cx3="http://schemas.microsoft.com/office/drawing/2016/5/9/chartex" xmlns:cx4="http://schemas.microsoft.com/office/drawing/2016/5/10/chartex" xmlns:cx5="http://schemas.microsoft.com/office/drawing/2016/5/11/chartex" xmlns:cx6="http://schemas.microsoft.com/office/drawing/2016/5/12/chartex" xmlns:cx7="http://schemas.microsoft.com/office/drawing/2016/5/13/chartex" xmlns:cx8="http://schemas.microsoft.com/office/drawing/2016/5/14/chartex" xmlns:mc="http://schemas.openxmlformats.org/markup-compatibility/2006" xmlns:aink="http://schemas.microsoft.com/office/drawing/2016/ink" xmlns:am3d="http://schemas.microsoft.com/office/drawing/2017/model3d" xmlns:o="urn:schemas-microsoft-com:office:office" xmlns:oel="http://schemas.microsoft.com/office/2019/extlst" xmlns:r="http://schemas.openxmlformats.org/officeDocument/2006/relationships" xmlns:m="http://schemas.openxmlformats.org/officeDocument/2006/math" xmlns:v="urn:schemas-microsoft-com:vml" xmlns:wp14="http://schemas.microsoft.com/office/word/2010/wordprocessingDrawing" xmlns:wp="http://schemas.openxmlformats.org/drawingml/2006/wordprocessingDrawing" xmlns:w10="urn:schemas-microsoft-com:office:word" xmlns:w="http://schemas.openxmlformats.org/wordprocessingml/2006/main" xmlns:w14="http://schemas.microsoft.com/office/word/2010/wordml" xmlns:w15="http://schemas.microsoft.com/office/word/2012/wordml" xmlns:w16cex="http://schemas.microsoft.com/office/word/2018/wordml/cex" xmlns:w16cid="http://schemas.microsoft.com/office/word/2016/wordml/cid" xmlns:w16="http://schemas.microsoft.com/office/word/2018/wordml" xmlns:w16du="http://schemas.microsoft.com/office/word/2023/wordml/word16du" xmlns:w16sdtdh="http://schemas.microsoft.com/office/word/2020/wordml/sdtdatahash" xmlns:w16sdtfl="http://schemas.microsoft.com/office/word/2024/wordml/sdtformatlock" xmlns:w16se="http://schemas.microsoft.com/office/word/2015/wordml/symex" xmlns:wpg="http://schemas.microsoft.com/office/word/2010/wordprocessingGroup" xmlns:wpi="http://schemas.microsoft.com/office/word/2010/wordprocessingInk" xmlns:wne="http://schemas.microsoft.com/office/word/2006/wordml" xmlns:wps="http://schemas.microsoft.com/office/word/2010/wordprocessingShape" mc:Ignorable="w14 w15 w16se w16cid w16 w16cex w16sdtdh w16sdtfl w16du wp14">
+<w:hdr xmlns:wpc="http://schemas.microsoft.com/office/word/2010/wordprocessingCanvas" xmlns:cx="http://schemas.microsoft.com/office/drawing/2014/chartex" xmlns:cx1="http://schemas.microsoft.com/office/drawing/2015/9/8/chartex" xmlns:cx2="http://schemas.microsoft.com/office/drawing/2015/10/21/chartex" xmlns:cx3="http://schemas.microsoft.com/office/drawing/2016/5/9/chartex" xmlns:cx4="http://schemas.microsoft.com/office/drawing/2016/5/10/chartex" xmlns:cx5="http://schemas.microsoft.com/office/drawing/2016/5/11/chartex" xmlns:cx6="http://schemas.microsoft.com/office/drawing/2016/5/12/chartex" xmlns:cx7="http://schemas.microsoft.com/office/drawing/2016/5/13/chartex" xmlns:cx8="http://schemas.microsoft.com/office/drawing/2016/5/14/chartex" xmlns:mc="http://schemas.openxmlformats.org/markup-compatibility/2006" xmlns:aink="http://schemas.microsoft.com/office/drawing/2016/ink" xmlns:am3d="http://schemas.microsoft.com/office/drawing/2017/model3d" xmlns:o="urn:schemas-microsoft-com:office:office" xmlns:oel="http://schemas.microsoft.com/office/2019/extlst" xmlns:r="http://schemas.openxmlformats.org/officeDocument/2006/relationships" xmlns:m="http://schemas.openxmlformats.org/officeDocument/2006/math" xmlns:v="urn:schemas-microsoft-com:vml" xmlns:wp14="http://schemas.microsoft.com/office/word/2010/wordprocessingDrawing" xmlns:wp="http://schemas.openxmlformats.org/drawingml/2006/wordprocessingDrawing" xmlns:w10="urn:schemas-microsoft-com:office:word" xmlns:w="http://schemas.openxmlformats.org/wordprocessingml/2006/main" xmlns:w14="http://schemas.microsoft.com/office/word/2010/wordml" xmlns:w15="http://schemas.microsoft.com/office/word/2012/wordml" xmlns:w16cex="http://schemas.microsoft.com/office/word/2018/wordml/cex" xmlns:w16cid="http://schemas.microsoft.com/office/word/2016/wordml/cid" xmlns:w16="http://schemas.microsoft.com/office/word/2018/wordml" xmlns:w16du="http://schemas.microsoft.com/office/word/2023/wordml/word16du" xmlns:w16sdtdh="http://schemas.microsoft.com/office/word/2020/wordml/sdtdatahash" xmlns:w16se="http://schemas.microsoft.com/office/word/2015/wordml/symex" xmlns:wpg="http://schemas.microsoft.com/office/word/2010/wordprocessingGroup" xmlns:wpi="http://schemas.microsoft.com/office/word/2010/wordprocessingInk" xmlns:wne="http://schemas.microsoft.com/office/word/2006/wordml" xmlns:wps="http://schemas.microsoft.com/office/word/2010/wordprocessingShape" mc:Ignorable="w14 w15 w16se w16cid w16 w16cex w16sdtdh w16du wp14">
   <w:p>
     <w:pPr>
       <w:pStyle w:val="Koptekst"/>
@@ -4413,7 +4216,7 @@
 </file>
 
 <file path=word/numbering.xml><?xml version="1.0" encoding="utf-8"?>
-<w:numbering xmlns:wpc="http://schemas.microsoft.com/office/word/2010/wordprocessingCanvas" xmlns:cx="http://schemas.microsoft.com/office/drawing/2014/chartex" xmlns:cx1="http://schemas.microsoft.com/office/drawing/2015/9/8/chartex" xmlns:cx2="http://schemas.microsoft.com/office/drawing/2015/10/21/chartex" xmlns:cx3="http://schemas.microsoft.com/office/drawing/2016/5/9/chartex" xmlns:cx4="http://schemas.microsoft.com/office/drawing/2016/5/10/chartex" xmlns:cx5="http://schemas.microsoft.com/office/drawing/2016/5/11/chartex" xmlns:cx6="http://schemas.microsoft.com/office/drawing/2016/5/12/chartex" xmlns:cx7="http://schemas.microsoft.com/office/drawing/2016/5/13/chartex" xmlns:cx8="http://schemas.microsoft.com/office/drawing/2016/5/14/chartex" xmlns:mc="http://schemas.openxmlformats.org/markup-compatibility/2006" xmlns:aink="http://schemas.microsoft.com/office/drawing/2016/ink" xmlns:am3d="http://schemas.microsoft.com/office/drawing/2017/model3d" xmlns:o="urn:schemas-microsoft-com:office:office" xmlns:oel="http://schemas.microsoft.com/office/2019/extlst" xmlns:r="http://schemas.openxmlformats.org/officeDocument/2006/relationships" xmlns:m="http://schemas.openxmlformats.org/officeDocument/2006/math" xmlns:v="urn:schemas-microsoft-com:vml" xmlns:wp14="http://schemas.microsoft.com/office/word/2010/wordprocessingDrawing" xmlns:wp="http://schemas.openxmlformats.org/drawingml/2006/wordprocessingDrawing" xmlns:w10="urn:schemas-microsoft-com:office:word" xmlns:w="http://schemas.openxmlformats.org/wordprocessingml/2006/main" xmlns:w14="http://schemas.microsoft.com/office/word/2010/wordml" xmlns:w15="http://schemas.microsoft.com/office/word/2012/wordml" xmlns:w16cex="http://schemas.microsoft.com/office/word/2018/wordml/cex" xmlns:w16cid="http://schemas.microsoft.com/office/word/2016/wordml/cid" xmlns:w16="http://schemas.microsoft.com/office/word/2018/wordml" xmlns:w16du="http://schemas.microsoft.com/office/word/2023/wordml/word16du" xmlns:w16sdtdh="http://schemas.microsoft.com/office/word/2020/wordml/sdtdatahash" xmlns:w16sdtfl="http://schemas.microsoft.com/office/word/2024/wordml/sdtformatlock" xmlns:w16se="http://schemas.microsoft.com/office/word/2015/wordml/symex" xmlns:wpg="http://schemas.microsoft.com/office/word/2010/wordprocessingGroup" xmlns:wpi="http://schemas.microsoft.com/office/word/2010/wordprocessingInk" xmlns:wne="http://schemas.microsoft.com/office/word/2006/wordml" xmlns:wps="http://schemas.microsoft.com/office/word/2010/wordprocessingShape" mc:Ignorable="w14 w15 w16se w16cid w16 w16cex w16sdtdh w16sdtfl w16du wp14">
+<w:numbering xmlns:wpc="http://schemas.microsoft.com/office/word/2010/wordprocessingCanvas" xmlns:cx="http://schemas.microsoft.com/office/drawing/2014/chartex" xmlns:cx1="http://schemas.microsoft.com/office/drawing/2015/9/8/chartex" xmlns:cx2="http://schemas.microsoft.com/office/drawing/2015/10/21/chartex" xmlns:cx3="http://schemas.microsoft.com/office/drawing/2016/5/9/chartex" xmlns:cx4="http://schemas.microsoft.com/office/drawing/2016/5/10/chartex" xmlns:cx5="http://schemas.microsoft.com/office/drawing/2016/5/11/chartex" xmlns:cx6="http://schemas.microsoft.com/office/drawing/2016/5/12/chartex" xmlns:cx7="http://schemas.microsoft.com/office/drawing/2016/5/13/chartex" xmlns:cx8="http://schemas.microsoft.com/office/drawing/2016/5/14/chartex" xmlns:mc="http://schemas.openxmlformats.org/markup-compatibility/2006" xmlns:aink="http://schemas.microsoft.com/office/drawing/2016/ink" xmlns:am3d="http://schemas.microsoft.com/office/drawing/2017/model3d" xmlns:o="urn:schemas-microsoft-com:office:office" xmlns:oel="http://schemas.microsoft.com/office/2019/extlst" xmlns:r="http://schemas.openxmlformats.org/officeDocument/2006/relationships" xmlns:m="http://schemas.openxmlformats.org/officeDocument/2006/math" xmlns:v="urn:schemas-microsoft-com:vml" xmlns:wp14="http://schemas.microsoft.com/office/word/2010/wordprocessingDrawing" xmlns:wp="http://schemas.openxmlformats.org/drawingml/2006/wordprocessingDrawing" xmlns:w10="urn:schemas-microsoft-com:office:word" xmlns:w="http://schemas.openxmlformats.org/wordprocessingml/2006/main" xmlns:w14="http://schemas.microsoft.com/office/word/2010/wordml" xmlns:w15="http://schemas.microsoft.com/office/word/2012/wordml" xmlns:w16cex="http://schemas.microsoft.com/office/word/2018/wordml/cex" xmlns:w16cid="http://schemas.microsoft.com/office/word/2016/wordml/cid" xmlns:w16="http://schemas.microsoft.com/office/word/2018/wordml" xmlns:w16du="http://schemas.microsoft.com/office/word/2023/wordml/word16du" xmlns:w16sdtdh="http://schemas.microsoft.com/office/word/2020/wordml/sdtdatahash" xmlns:w16se="http://schemas.microsoft.com/office/word/2015/wordml/symex" xmlns:wpg="http://schemas.microsoft.com/office/word/2010/wordprocessingGroup" xmlns:wpi="http://schemas.microsoft.com/office/word/2010/wordprocessingInk" xmlns:wne="http://schemas.microsoft.com/office/word/2006/wordml" xmlns:wps="http://schemas.microsoft.com/office/word/2010/wordprocessingShape" mc:Ignorable="w14 w15 w16se w16cid w16 w16cex w16sdtdh w16du wp14">
   <w:abstractNum w:abstractNumId="0" w15:restartNumberingAfterBreak="0">
     <w:nsid w:val="0024007A"/>
     <w:multiLevelType w:val="hybridMultilevel"/>
@@ -8317,7 +8120,7 @@
 </file>
 
 <file path=word/styles.xml><?xml version="1.0" encoding="utf-8"?>
-<w:styles xmlns:mc="http://schemas.openxmlformats.org/markup-compatibility/2006" xmlns:r="http://schemas.openxmlformats.org/officeDocument/2006/relationships" xmlns:w="http://schemas.openxmlformats.org/wordprocessingml/2006/main" xmlns:w14="http://schemas.microsoft.com/office/word/2010/wordml" xmlns:w15="http://schemas.microsoft.com/office/word/2012/wordml" xmlns:w16cex="http://schemas.microsoft.com/office/word/2018/wordml/cex" xmlns:w16cid="http://schemas.microsoft.com/office/word/2016/wordml/cid" xmlns:w16="http://schemas.microsoft.com/office/word/2018/wordml" xmlns:w16du="http://schemas.microsoft.com/office/word/2023/wordml/word16du" xmlns:w16sdtdh="http://schemas.microsoft.com/office/word/2020/wordml/sdtdatahash" xmlns:w16sdtfl="http://schemas.microsoft.com/office/word/2024/wordml/sdtformatlock" xmlns:w16se="http://schemas.microsoft.com/office/word/2015/wordml/symex" mc:Ignorable="w14 w15 w16se w16cid w16 w16cex w16sdtdh w16sdtfl w16du">
+<w:styles xmlns:mc="http://schemas.openxmlformats.org/markup-compatibility/2006" xmlns:r="http://schemas.openxmlformats.org/officeDocument/2006/relationships" xmlns:w="http://schemas.openxmlformats.org/wordprocessingml/2006/main" xmlns:w14="http://schemas.microsoft.com/office/word/2010/wordml" xmlns:w15="http://schemas.microsoft.com/office/word/2012/wordml" xmlns:w16cex="http://schemas.microsoft.com/office/word/2018/wordml/cex" xmlns:w16cid="http://schemas.microsoft.com/office/word/2016/wordml/cid" xmlns:w16="http://schemas.microsoft.com/office/word/2018/wordml" xmlns:w16du="http://schemas.microsoft.com/office/word/2023/wordml/word16du" xmlns:w16sdtdh="http://schemas.microsoft.com/office/word/2020/wordml/sdtdatahash" xmlns:w16se="http://schemas.microsoft.com/office/word/2015/wordml/symex" mc:Ignorable="w14 w15 w16se w16cid w16 w16cex w16sdtdh w16du">
   <w:docDefaults>
     <w:rPrDefault>
       <w:rPr>
@@ -8829,6 +8632,7 @@
   <w:style w:type="character" w:default="1" w:styleId="Standaardalinea-lettertype">
     <w:name w:val="Default Paragraph Font"/>
     <w:uiPriority w:val="1"/>
+    <w:semiHidden/>
     <w:unhideWhenUsed/>
   </w:style>
   <w:style w:type="table" w:default="1" w:styleId="Standaardtabel">
@@ -9270,36 +9074,6 @@
       <w:ind w:left="220"/>
     </w:pPr>
   </w:style>
-  <w:style w:type="paragraph" w:styleId="HTML-voorafopgemaakt">
-    <w:name w:val="HTML Preformatted"/>
-    <w:basedOn w:val="Standaard"/>
-    <w:link w:val="HTML-voorafopgemaaktChar"/>
-    <w:uiPriority w:val="99"/>
-    <w:semiHidden/>
-    <w:unhideWhenUsed/>
-    <w:rsid w:val="00F64F17"/>
-    <w:pPr>
-      <w:spacing w:after="0" w:line="240" w:lineRule="auto"/>
-    </w:pPr>
-    <w:rPr>
-      <w:rFonts w:ascii="Consolas" w:hAnsi="Consolas"/>
-      <w:sz w:val="20"/>
-      <w:szCs w:val="20"/>
-    </w:rPr>
-  </w:style>
-  <w:style w:type="character" w:customStyle="1" w:styleId="HTML-voorafopgemaaktChar">
-    <w:name w:val="HTML - vooraf opgemaakt Char"/>
-    <w:basedOn w:val="Standaardalinea-lettertype"/>
-    <w:link w:val="HTML-voorafopgemaakt"/>
-    <w:uiPriority w:val="99"/>
-    <w:semiHidden/>
-    <w:rsid w:val="00F64F17"/>
-    <w:rPr>
-      <w:rFonts w:ascii="Consolas" w:hAnsi="Consolas"/>
-      <w:sz w:val="20"/>
-      <w:szCs w:val="20"/>
-    </w:rPr>
-  </w:style>
 </w:styles>
 </file>
 
@@ -9573,7 +9347,12 @@
 </file>
 
 <file path=customXml/item2.xml><?xml version="1.0" encoding="utf-8"?>
-<b:Sources xmlns:b="http://schemas.openxmlformats.org/officeDocument/2006/bibliography" xmlns="http://schemas.openxmlformats.org/officeDocument/2006/bibliography" SelectedStyle="\APASixthEditionOfficeOnline.xsl" StyleName="APA" Version="6"/>
+<?mso-contentType ?>
+<FormTemplates xmlns="http://schemas.microsoft.com/sharepoint/v3/contenttype/forms">
+  <Display>DocumentLibraryForm</Display>
+  <Edit>DocumentLibraryForm</Edit>
+  <New>DocumentLibraryForm</New>
+</FormTemplates>
 </file>
 
 <file path=customXml/item3.xml><?xml version="1.0" encoding="utf-8"?>
@@ -9810,12 +9589,7 @@
 </file>
 
 <file path=customXml/item4.xml><?xml version="1.0" encoding="utf-8"?>
-<?mso-contentType ?>
-<FormTemplates xmlns="http://schemas.microsoft.com/sharepoint/v3/contenttype/forms">
-  <Display>DocumentLibraryForm</Display>
-  <Edit>DocumentLibraryForm</Edit>
-  <New>DocumentLibraryForm</New>
-</FormTemplates>
+<b:Sources xmlns:b="http://schemas.openxmlformats.org/officeDocument/2006/bibliography" xmlns="http://schemas.openxmlformats.org/officeDocument/2006/bibliography" SelectedStyle="\APASixthEditionOfficeOnline.xsl" StyleName="APA" Version="6"/>
 </file>
 
 <file path=customXml/itemProps1.xml><?xml version="1.0" encoding="utf-8"?>
@@ -9829,9 +9603,9 @@
 </file>
 
 <file path=customXml/itemProps2.xml><?xml version="1.0" encoding="utf-8"?>
-<ds:datastoreItem xmlns:ds="http://schemas.openxmlformats.org/officeDocument/2006/customXml" ds:itemID="{72B7D650-2FAA-4D72-B587-235E59E6AC26}">
+<ds:datastoreItem xmlns:ds="http://schemas.openxmlformats.org/officeDocument/2006/customXml" ds:itemID="{C6916C6B-E06E-47CD-A094-BBBE44C5EA8C}">
   <ds:schemaRefs>
-    <ds:schemaRef ds:uri="http://schemas.openxmlformats.org/officeDocument/2006/bibliography"/>
+    <ds:schemaRef ds:uri="http://schemas.microsoft.com/sharepoint/v3/contenttype/forms"/>
   </ds:schemaRefs>
 </ds:datastoreItem>
 </file>
@@ -9856,9 +9630,9 @@
 </file>
 
 <file path=customXml/itemProps4.xml><?xml version="1.0" encoding="utf-8"?>
-<ds:datastoreItem xmlns:ds="http://schemas.openxmlformats.org/officeDocument/2006/customXml" ds:itemID="{C6916C6B-E06E-47CD-A094-BBBE44C5EA8C}">
+<ds:datastoreItem xmlns:ds="http://schemas.openxmlformats.org/officeDocument/2006/customXml" ds:itemID="{72B7D650-2FAA-4D72-B587-235E59E6AC26}">
   <ds:schemaRefs>
-    <ds:schemaRef ds:uri="http://schemas.microsoft.com/sharepoint/v3/contenttype/forms"/>
+    <ds:schemaRef ds:uri="http://schemas.openxmlformats.org/officeDocument/2006/bibliography"/>
   </ds:schemaRefs>
 </ds:datastoreItem>
 </file>
</xml_diff>

<commit_message>
Revert "Merge branch 'Development' into feat-Leon"
This reverts commit d50ef03f388e8deef155015d0120541b533dd270, reversing
changes made to 45cd890d58c239c9d6b0b77006d71f8599eb452c.
</commit_message>
<xml_diff>
--- a/Documents/Templates/Sjabloon 5 - Log_LeonBijker.docx
+++ b/Documents/Templates/Sjabloon 5 - Log_LeonBijker.docx
@@ -1,6 +1,6 @@
 
 <file path=word/document.xml><?xml version="1.0" encoding="utf-8"?>
-<w:document xmlns:wpc="http://schemas.microsoft.com/office/word/2010/wordprocessingCanvas" xmlns:cx="http://schemas.microsoft.com/office/drawing/2014/chartex" xmlns:cx1="http://schemas.microsoft.com/office/drawing/2015/9/8/chartex" xmlns:cx2="http://schemas.microsoft.com/office/drawing/2015/10/21/chartex" xmlns:cx3="http://schemas.microsoft.com/office/drawing/2016/5/9/chartex" xmlns:cx4="http://schemas.microsoft.com/office/drawing/2016/5/10/chartex" xmlns:cx5="http://schemas.microsoft.com/office/drawing/2016/5/11/chartex" xmlns:cx6="http://schemas.microsoft.com/office/drawing/2016/5/12/chartex" xmlns:cx7="http://schemas.microsoft.com/office/drawing/2016/5/13/chartex" xmlns:cx8="http://schemas.microsoft.com/office/drawing/2016/5/14/chartex" xmlns:mc="http://schemas.openxmlformats.org/markup-compatibility/2006" xmlns:aink="http://schemas.microsoft.com/office/drawing/2016/ink" xmlns:am3d="http://schemas.microsoft.com/office/drawing/2017/model3d" xmlns:o="urn:schemas-microsoft-com:office:office" xmlns:oel="http://schemas.microsoft.com/office/2019/extlst" xmlns:r="http://schemas.openxmlformats.org/officeDocument/2006/relationships" xmlns:m="http://schemas.openxmlformats.org/officeDocument/2006/math" xmlns:v="urn:schemas-microsoft-com:vml" xmlns:wp14="http://schemas.microsoft.com/office/word/2010/wordprocessingDrawing" xmlns:wp="http://schemas.openxmlformats.org/drawingml/2006/wordprocessingDrawing" xmlns:w10="urn:schemas-microsoft-com:office:word" xmlns:w="http://schemas.openxmlformats.org/wordprocessingml/2006/main" xmlns:w14="http://schemas.microsoft.com/office/word/2010/wordml" xmlns:w15="http://schemas.microsoft.com/office/word/2012/wordml" xmlns:w16cex="http://schemas.microsoft.com/office/word/2018/wordml/cex" xmlns:w16cid="http://schemas.microsoft.com/office/word/2016/wordml/cid" xmlns:w16="http://schemas.microsoft.com/office/word/2018/wordml" xmlns:w16du="http://schemas.microsoft.com/office/word/2023/wordml/word16du" xmlns:w16sdtdh="http://schemas.microsoft.com/office/word/2020/wordml/sdtdatahash" xmlns:w16se="http://schemas.microsoft.com/office/word/2015/wordml/symex" xmlns:wpg="http://schemas.microsoft.com/office/word/2010/wordprocessingGroup" xmlns:wpi="http://schemas.microsoft.com/office/word/2010/wordprocessingInk" xmlns:wne="http://schemas.microsoft.com/office/word/2006/wordml" xmlns:wps="http://schemas.microsoft.com/office/word/2010/wordprocessingShape" mc:Ignorable="w14 w15 w16se w16cid w16 w16cex w16sdtdh w16du wp14">
+<w:document xmlns:wpc="http://schemas.microsoft.com/office/word/2010/wordprocessingCanvas" xmlns:cx="http://schemas.microsoft.com/office/drawing/2014/chartex" xmlns:cx1="http://schemas.microsoft.com/office/drawing/2015/9/8/chartex" xmlns:cx2="http://schemas.microsoft.com/office/drawing/2015/10/21/chartex" xmlns:cx3="http://schemas.microsoft.com/office/drawing/2016/5/9/chartex" xmlns:cx4="http://schemas.microsoft.com/office/drawing/2016/5/10/chartex" xmlns:cx5="http://schemas.microsoft.com/office/drawing/2016/5/11/chartex" xmlns:cx6="http://schemas.microsoft.com/office/drawing/2016/5/12/chartex" xmlns:cx7="http://schemas.microsoft.com/office/drawing/2016/5/13/chartex" xmlns:cx8="http://schemas.microsoft.com/office/drawing/2016/5/14/chartex" xmlns:mc="http://schemas.openxmlformats.org/markup-compatibility/2006" xmlns:aink="http://schemas.microsoft.com/office/drawing/2016/ink" xmlns:am3d="http://schemas.microsoft.com/office/drawing/2017/model3d" xmlns:o="urn:schemas-microsoft-com:office:office" xmlns:oel="http://schemas.microsoft.com/office/2019/extlst" xmlns:r="http://schemas.openxmlformats.org/officeDocument/2006/relationships" xmlns:m="http://schemas.openxmlformats.org/officeDocument/2006/math" xmlns:v="urn:schemas-microsoft-com:vml" xmlns:wp14="http://schemas.microsoft.com/office/word/2010/wordprocessingDrawing" xmlns:wp="http://schemas.openxmlformats.org/drawingml/2006/wordprocessingDrawing" xmlns:w10="urn:schemas-microsoft-com:office:word" xmlns:w="http://schemas.openxmlformats.org/wordprocessingml/2006/main" xmlns:w14="http://schemas.microsoft.com/office/word/2010/wordml" xmlns:w15="http://schemas.microsoft.com/office/word/2012/wordml" xmlns:w16cex="http://schemas.microsoft.com/office/word/2018/wordml/cex" xmlns:w16cid="http://schemas.microsoft.com/office/word/2016/wordml/cid" xmlns:w16="http://schemas.microsoft.com/office/word/2018/wordml" xmlns:w16du="http://schemas.microsoft.com/office/word/2023/wordml/word16du" xmlns:w16sdtdh="http://schemas.microsoft.com/office/word/2020/wordml/sdtdatahash" xmlns:w16sdtfl="http://schemas.microsoft.com/office/word/2024/wordml/sdtformatlock" xmlns:w16se="http://schemas.microsoft.com/office/word/2015/wordml/symex" xmlns:wpg="http://schemas.microsoft.com/office/word/2010/wordprocessingGroup" xmlns:wpi="http://schemas.microsoft.com/office/word/2010/wordprocessingInk" xmlns:wne="http://schemas.microsoft.com/office/word/2006/wordml" xmlns:wps="http://schemas.microsoft.com/office/word/2010/wordprocessingShape" mc:Ignorable="w14 w15 w16se w16cid w16 w16cex w16sdtdh w16sdtfl w16du wp14">
   <w:body>
     <w:p>
       <w:pPr>
@@ -13,15 +13,6 @@
           <w:szCs w:val="48"/>
         </w:rPr>
       </w:pPr>
-      <w:r>
-        <w:rPr>
-          <w:b/>
-          <w:bCs/>
-          <w:sz w:val="48"/>
-          <w:szCs w:val="48"/>
-        </w:rPr>
-        <w:t>0</w:t>
-      </w:r>
       <w:r>
         <w:rPr>
           <w:b/>
@@ -594,21 +585,7 @@
                 <w:rStyle w:val="Hyperlink"/>
                 <w:noProof/>
               </w:rPr>
-              <w:t>Sprin</w:t>
-            </w:r>
-            <w:r>
-              <w:rPr>
-                <w:rStyle w:val="Hyperlink"/>
-                <w:noProof/>
-              </w:rPr>
-              <w:t>t</w:t>
-            </w:r>
-            <w:r>
-              <w:rPr>
-                <w:rStyle w:val="Hyperlink"/>
-                <w:noProof/>
-              </w:rPr>
-              <w:t xml:space="preserve"> 2</w:t>
+              <w:t>Sprint 2</w:t>
             </w:r>
             <w:r>
               <w:rPr>
@@ -2252,6 +2229,7 @@
         <w:rPr>
           <w:i/>
           <w:iCs/>
+          <w:noProof/>
         </w:rPr>
         <w:drawing>
           <wp:inline distT="0" distB="0" distL="0" distR="0" wp14:anchorId="44C95841" wp14:editId="36D50C12">
@@ -2308,6 +2286,7 @@
         <w:rPr>
           <w:i/>
           <w:iCs/>
+          <w:noProof/>
         </w:rPr>
         <w:drawing>
           <wp:inline distT="0" distB="0" distL="0" distR="0" wp14:anchorId="0606BA2B" wp14:editId="23F33D82">
@@ -2364,6 +2343,7 @@
         <w:rPr>
           <w:i/>
           <w:iCs/>
+          <w:noProof/>
         </w:rPr>
         <w:drawing>
           <wp:inline distT="0" distB="0" distL="0" distR="0" wp14:anchorId="22CA7D20" wp14:editId="621E0D14">
@@ -2433,6 +2413,7 @@
         <w:rPr>
           <w:i/>
           <w:iCs/>
+          <w:noProof/>
         </w:rPr>
         <w:drawing>
           <wp:inline distT="0" distB="0" distL="0" distR="0" wp14:anchorId="75B7BC3D" wp14:editId="1098480A">
@@ -2491,6 +2472,9 @@
         <w:br/>
       </w:r>
       <w:r>
+        <w:rPr>
+          <w:noProof/>
+        </w:rPr>
         <w:drawing>
           <wp:inline distT="0" distB="0" distL="0" distR="0" wp14:anchorId="45016B07" wp14:editId="5B162E72">
             <wp:extent cx="5344271" cy="2067213"/>
@@ -2969,11 +2953,243 @@
         <w:br/>
       </w:r>
       <w:r>
-        <w:rPr>
-          <w:i/>
-          <w:iCs/>
-        </w:rPr>
-        <w:t>…</w:t>
+        <w:t>dag1</w:t>
+      </w:r>
+      <w:r>
+        <w:br/>
+      </w:r>
+      <w:r>
+        <w:drawing>
+          <wp:inline distT="0" distB="0" distL="0" distR="0" wp14:anchorId="4B303BD3" wp14:editId="27B04C55">
+            <wp:extent cx="5760720" cy="1825625"/>
+            <wp:effectExtent l="0" t="0" r="0" b="3175"/>
+            <wp:docPr id="1794965901" name="Afbeelding 1" descr="Afbeelding met tekst, schermopname, Lettertype, algebra&#10;&#10;Automatisch gegenereerde beschrijving"/>
+            <wp:cNvGraphicFramePr>
+              <a:graphicFrameLocks xmlns:a="http://schemas.openxmlformats.org/drawingml/2006/main" noChangeAspect="1"/>
+            </wp:cNvGraphicFramePr>
+            <a:graphic xmlns:a="http://schemas.openxmlformats.org/drawingml/2006/main">
+              <a:graphicData uri="http://schemas.openxmlformats.org/drawingml/2006/picture">
+                <pic:pic xmlns:pic="http://schemas.openxmlformats.org/drawingml/2006/picture">
+                  <pic:nvPicPr>
+                    <pic:cNvPr id="1794965901" name="Afbeelding 1" descr="Afbeelding met tekst, schermopname, Lettertype, algebra&#10;&#10;Automatisch gegenereerde beschrijving"/>
+                    <pic:cNvPicPr/>
+                  </pic:nvPicPr>
+                  <pic:blipFill>
+                    <a:blip r:embed="rId21"/>
+                    <a:stretch>
+                      <a:fillRect/>
+                    </a:stretch>
+                  </pic:blipFill>
+                  <pic:spPr>
+                    <a:xfrm>
+                      <a:off x="0" y="0"/>
+                      <a:ext cx="5760720" cy="1825625"/>
+                    </a:xfrm>
+                    <a:prstGeom prst="rect">
+                      <a:avLst/>
+                    </a:prstGeom>
+                  </pic:spPr>
+                </pic:pic>
+              </a:graphicData>
+            </a:graphic>
+          </wp:inline>
+        </w:drawing>
+      </w:r>
+      <w:r>
+        <w:br/>
+      </w:r>
+      <w:r>
+        <w:br/>
+        <w:t>dag2</w:t>
+      </w:r>
+      <w:r>
+        <w:br/>
+      </w:r>
+      <w:r>
+        <w:drawing>
+          <wp:inline distT="0" distB="0" distL="0" distR="0" wp14:anchorId="15ED3140" wp14:editId="588FA7B2">
+            <wp:extent cx="5760720" cy="1375410"/>
+            <wp:effectExtent l="0" t="0" r="0" b="0"/>
+            <wp:docPr id="1701669739" name="Afbeelding 1" descr="Afbeelding met tekst, Lettertype, ontvangst, algebra&#10;&#10;Automatisch gegenereerde beschrijving"/>
+            <wp:cNvGraphicFramePr>
+              <a:graphicFrameLocks xmlns:a="http://schemas.openxmlformats.org/drawingml/2006/main" noChangeAspect="1"/>
+            </wp:cNvGraphicFramePr>
+            <a:graphic xmlns:a="http://schemas.openxmlformats.org/drawingml/2006/main">
+              <a:graphicData uri="http://schemas.openxmlformats.org/drawingml/2006/picture">
+                <pic:pic xmlns:pic="http://schemas.openxmlformats.org/drawingml/2006/picture">
+                  <pic:nvPicPr>
+                    <pic:cNvPr id="1701669739" name="Afbeelding 1" descr="Afbeelding met tekst, Lettertype, ontvangst, algebra&#10;&#10;Automatisch gegenereerde beschrijving"/>
+                    <pic:cNvPicPr/>
+                  </pic:nvPicPr>
+                  <pic:blipFill>
+                    <a:blip r:embed="rId22"/>
+                    <a:stretch>
+                      <a:fillRect/>
+                    </a:stretch>
+                  </pic:blipFill>
+                  <pic:spPr>
+                    <a:xfrm>
+                      <a:off x="0" y="0"/>
+                      <a:ext cx="5760720" cy="1375410"/>
+                    </a:xfrm>
+                    <a:prstGeom prst="rect">
+                      <a:avLst/>
+                    </a:prstGeom>
+                  </pic:spPr>
+                </pic:pic>
+              </a:graphicData>
+            </a:graphic>
+          </wp:inline>
+        </w:drawing>
+      </w:r>
+      <w:r>
+        <w:br/>
+      </w:r>
+      <w:r>
+        <w:br/>
+        <w:t>dag3</w:t>
+      </w:r>
+      <w:r>
+        <w:br/>
+      </w:r>
+      <w:r>
+        <w:drawing>
+          <wp:inline distT="0" distB="0" distL="0" distR="0" wp14:anchorId="6013784A" wp14:editId="58FF9FFF">
+            <wp:extent cx="5611008" cy="1762371"/>
+            <wp:effectExtent l="0" t="0" r="8890" b="9525"/>
+            <wp:docPr id="966790747" name="Afbeelding 1" descr="Afbeelding met tekst, schermopname, Lettertype, algebra&#10;&#10;Automatisch gegenereerde beschrijving"/>
+            <wp:cNvGraphicFramePr>
+              <a:graphicFrameLocks xmlns:a="http://schemas.openxmlformats.org/drawingml/2006/main" noChangeAspect="1"/>
+            </wp:cNvGraphicFramePr>
+            <a:graphic xmlns:a="http://schemas.openxmlformats.org/drawingml/2006/main">
+              <a:graphicData uri="http://schemas.openxmlformats.org/drawingml/2006/picture">
+                <pic:pic xmlns:pic="http://schemas.openxmlformats.org/drawingml/2006/picture">
+                  <pic:nvPicPr>
+                    <pic:cNvPr id="966790747" name="Afbeelding 1" descr="Afbeelding met tekst, schermopname, Lettertype, algebra&#10;&#10;Automatisch gegenereerde beschrijving"/>
+                    <pic:cNvPicPr/>
+                  </pic:nvPicPr>
+                  <pic:blipFill>
+                    <a:blip r:embed="rId23"/>
+                    <a:stretch>
+                      <a:fillRect/>
+                    </a:stretch>
+                  </pic:blipFill>
+                  <pic:spPr>
+                    <a:xfrm>
+                      <a:off x="0" y="0"/>
+                      <a:ext cx="5611008" cy="1762371"/>
+                    </a:xfrm>
+                    <a:prstGeom prst="rect">
+                      <a:avLst/>
+                    </a:prstGeom>
+                  </pic:spPr>
+                </pic:pic>
+              </a:graphicData>
+            </a:graphic>
+          </wp:inline>
+        </w:drawing>
+      </w:r>
+      <w:r>
+        <w:br/>
+      </w:r>
+      <w:r>
+        <w:br/>
+        <w:t>dag4</w:t>
+      </w:r>
+      <w:r>
+        <w:br/>
+      </w:r>
+      <w:r>
+        <w:drawing>
+          <wp:inline distT="0" distB="0" distL="0" distR="0" wp14:anchorId="2BFE83E9" wp14:editId="52A9FB1D">
+            <wp:extent cx="5760720" cy="1087120"/>
+            <wp:effectExtent l="0" t="0" r="0" b="0"/>
+            <wp:docPr id="2119985227" name="Afbeelding 1" descr="Afbeelding met tekst, ontvangst, schermopname, Lettertype&#10;&#10;Automatisch gegenereerde beschrijving"/>
+            <wp:cNvGraphicFramePr>
+              <a:graphicFrameLocks xmlns:a="http://schemas.openxmlformats.org/drawingml/2006/main" noChangeAspect="1"/>
+            </wp:cNvGraphicFramePr>
+            <a:graphic xmlns:a="http://schemas.openxmlformats.org/drawingml/2006/main">
+              <a:graphicData uri="http://schemas.openxmlformats.org/drawingml/2006/picture">
+                <pic:pic xmlns:pic="http://schemas.openxmlformats.org/drawingml/2006/picture">
+                  <pic:nvPicPr>
+                    <pic:cNvPr id="2119985227" name="Afbeelding 1" descr="Afbeelding met tekst, ontvangst, schermopname, Lettertype&#10;&#10;Automatisch gegenereerde beschrijving"/>
+                    <pic:cNvPicPr/>
+                  </pic:nvPicPr>
+                  <pic:blipFill>
+                    <a:blip r:embed="rId24"/>
+                    <a:stretch>
+                      <a:fillRect/>
+                    </a:stretch>
+                  </pic:blipFill>
+                  <pic:spPr>
+                    <a:xfrm>
+                      <a:off x="0" y="0"/>
+                      <a:ext cx="5760720" cy="1087120"/>
+                    </a:xfrm>
+                    <a:prstGeom prst="rect">
+                      <a:avLst/>
+                    </a:prstGeom>
+                  </pic:spPr>
+                </pic:pic>
+              </a:graphicData>
+            </a:graphic>
+          </wp:inline>
+        </w:drawing>
+      </w:r>
+      <w:r>
+        <w:br/>
+      </w:r>
+      <w:r>
+        <w:br/>
+        <w:t>dag5</w:t>
+      </w:r>
+    </w:p>
+    <w:p>
+      <w:pPr>
+        <w:pStyle w:val="Lijstalinea"/>
+        <w:ind w:left="360"/>
+      </w:pPr>
+      <w:r>
+        <w:rPr>
+          <w:i/>
+          <w:iCs/>
+        </w:rPr>
+        <w:lastRenderedPageBreak/>
+        <w:drawing>
+          <wp:inline distT="0" distB="0" distL="0" distR="0" wp14:anchorId="74917A66" wp14:editId="1B2A7CF7">
+            <wp:extent cx="4706007" cy="2029108"/>
+            <wp:effectExtent l="0" t="0" r="0" b="9525"/>
+            <wp:docPr id="1883225310" name="Afbeelding 1" descr="Afbeelding met tekst, schermopname, Lettertype, visitekaartje&#10;&#10;Automatisch gegenereerde beschrijving"/>
+            <wp:cNvGraphicFramePr>
+              <a:graphicFrameLocks xmlns:a="http://schemas.openxmlformats.org/drawingml/2006/main" noChangeAspect="1"/>
+            </wp:cNvGraphicFramePr>
+            <a:graphic xmlns:a="http://schemas.openxmlformats.org/drawingml/2006/main">
+              <a:graphicData uri="http://schemas.openxmlformats.org/drawingml/2006/picture">
+                <pic:pic xmlns:pic="http://schemas.openxmlformats.org/drawingml/2006/picture">
+                  <pic:nvPicPr>
+                    <pic:cNvPr id="1883225310" name="Afbeelding 1" descr="Afbeelding met tekst, schermopname, Lettertype, visitekaartje&#10;&#10;Automatisch gegenereerde beschrijving"/>
+                    <pic:cNvPicPr/>
+                  </pic:nvPicPr>
+                  <pic:blipFill>
+                    <a:blip r:embed="rId25"/>
+                    <a:stretch>
+                      <a:fillRect/>
+                    </a:stretch>
+                  </pic:blipFill>
+                  <pic:spPr>
+                    <a:xfrm>
+                      <a:off x="0" y="0"/>
+                      <a:ext cx="4706007" cy="2029108"/>
+                    </a:xfrm>
+                    <a:prstGeom prst="rect">
+                      <a:avLst/>
+                    </a:prstGeom>
+                  </pic:spPr>
+                </pic:pic>
+              </a:graphicData>
+            </a:graphic>
+          </wp:inline>
+        </w:drawing>
       </w:r>
       <w:r>
         <w:rPr>
@@ -3027,11 +3243,7 @@
         <w:br/>
       </w:r>
       <w:r>
-        <w:rPr>
-          <w:i/>
-          <w:iCs/>
-        </w:rPr>
-        <w:t>…</w:t>
+        <w:t>er is in sprint 3 veel bereikt en wat ik zelf heb bereikt is dat ik veel progressie met UI met gekregen en dat ik dus nu de puntensysteem/score heb ( met hulp van jeroen voor global leaderbord )</w:t>
       </w:r>
       <w:r>
         <w:rPr>
@@ -3064,11 +3276,7 @@
         <w:br/>
       </w:r>
       <w:r>
-        <w:rPr>
-          <w:i/>
-          <w:iCs/>
-        </w:rPr>
-        <w:t>…</w:t>
+        <w:t>een van mij uitdagingen deze week was unity dat niet werkt en is dus tevens ook een obstakel en is dus ook opgelost door windows versie teherinstalleren en unity opnieuw teinstaleeren</w:t>
       </w:r>
       <w:r>
         <w:rPr>
@@ -3102,10 +3310,15 @@
       </w:r>
       <w:r>
         <w:rPr>
-          <w:i/>
-          <w:iCs/>
-        </w:rPr>
-        <w:t>…</w:t>
+          <w:lang w:val="en"/>
+        </w:rPr>
+        <w:t>patience is the key</w:t>
+      </w:r>
+      <w:r>
+        <w:rPr>
+          <w:lang w:val="en"/>
+        </w:rPr>
+        <w:t>(heb heel lang moeten wachten tot dat unity weer werkte )</w:t>
       </w:r>
       <w:r>
         <w:rPr>
@@ -3138,11 +3351,7 @@
         <w:br/>
       </w:r>
       <w:r>
-        <w:rPr>
-          <w:i/>
-          <w:iCs/>
-        </w:rPr>
-        <w:t>…</w:t>
+        <w:t>geen</w:t>
       </w:r>
       <w:r>
         <w:rPr>
@@ -3199,11 +3408,7 @@
         <w:br/>
       </w:r>
       <w:r>
-        <w:rPr>
-          <w:i/>
-          <w:iCs/>
-        </w:rPr>
-        <w:t>…</w:t>
+        <w:t>geen</w:t>
       </w:r>
       <w:r>
         <w:rPr>
@@ -3254,11 +3459,7 @@
         <w:br/>
       </w:r>
       <w:r>
-        <w:rPr>
-          <w:i/>
-          <w:iCs/>
-        </w:rPr>
-        <w:t>…</w:t>
+        <w:t>werken</w:t>
       </w:r>
       <w:r>
         <w:rPr>
@@ -3291,11 +3492,7 @@
         <w:br/>
       </w:r>
       <w:r>
-        <w:rPr>
-          <w:i/>
-          <w:iCs/>
-        </w:rPr>
-        <w:t>…</w:t>
+        <w:t>goed na dat ik bijna 6 uur heb moeten wachten tot unity werkte</w:t>
       </w:r>
       <w:r>
         <w:rPr>
@@ -3332,7 +3529,7 @@
         <w:br/>
       </w:r>
       <w:r>
-        <w:t>…</w:t>
+        <w:t>geen idee</w:t>
       </w:r>
     </w:p>
     <w:p>
@@ -3784,9 +3981,9 @@
       </w:pPr>
     </w:p>
     <w:sectPr>
-      <w:footerReference w:type="default" r:id="rId21"/>
-      <w:headerReference w:type="first" r:id="rId22"/>
-      <w:footerReference w:type="first" r:id="rId23"/>
+      <w:footerReference w:type="default" r:id="rId26"/>
+      <w:headerReference w:type="first" r:id="rId27"/>
+      <w:footerReference w:type="first" r:id="rId28"/>
       <w:pgSz w:w="11906" w:h="16838"/>
       <w:pgMar w:top="1417" w:right="1417" w:bottom="1417" w:left="1417" w:header="708" w:footer="708" w:gutter="0"/>
       <w:cols w:space="708"/>
@@ -3798,7 +3995,7 @@
 </file>
 
 <file path=word/endnotes.xml><?xml version="1.0" encoding="utf-8"?>
-<w:endnotes xmlns:wpc="http://schemas.microsoft.com/office/word/2010/wordprocessingCanvas" xmlns:cx="http://schemas.microsoft.com/office/drawing/2014/chartex" xmlns:cx1="http://schemas.microsoft.com/office/drawing/2015/9/8/chartex" xmlns:cx2="http://schemas.microsoft.com/office/drawing/2015/10/21/chartex" xmlns:cx3="http://schemas.microsoft.com/office/drawing/2016/5/9/chartex" xmlns:cx4="http://schemas.microsoft.com/office/drawing/2016/5/10/chartex" xmlns:cx5="http://schemas.microsoft.com/office/drawing/2016/5/11/chartex" xmlns:cx6="http://schemas.microsoft.com/office/drawing/2016/5/12/chartex" xmlns:cx7="http://schemas.microsoft.com/office/drawing/2016/5/13/chartex" xmlns:cx8="http://schemas.microsoft.com/office/drawing/2016/5/14/chartex" xmlns:mc="http://schemas.openxmlformats.org/markup-compatibility/2006" xmlns:aink="http://schemas.microsoft.com/office/drawing/2016/ink" xmlns:am3d="http://schemas.microsoft.com/office/drawing/2017/model3d" xmlns:o="urn:schemas-microsoft-com:office:office" xmlns:oel="http://schemas.microsoft.com/office/2019/extlst" xmlns:r="http://schemas.openxmlformats.org/officeDocument/2006/relationships" xmlns:m="http://schemas.openxmlformats.org/officeDocument/2006/math" xmlns:v="urn:schemas-microsoft-com:vml" xmlns:wp14="http://schemas.microsoft.com/office/word/2010/wordprocessingDrawing" xmlns:wp="http://schemas.openxmlformats.org/drawingml/2006/wordprocessingDrawing" xmlns:w10="urn:schemas-microsoft-com:office:word" xmlns:w="http://schemas.openxmlformats.org/wordprocessingml/2006/main" xmlns:w14="http://schemas.microsoft.com/office/word/2010/wordml" xmlns:w15="http://schemas.microsoft.com/office/word/2012/wordml" xmlns:w16cex="http://schemas.microsoft.com/office/word/2018/wordml/cex" xmlns:w16cid="http://schemas.microsoft.com/office/word/2016/wordml/cid" xmlns:w16="http://schemas.microsoft.com/office/word/2018/wordml" xmlns:w16du="http://schemas.microsoft.com/office/word/2023/wordml/word16du" xmlns:w16sdtdh="http://schemas.microsoft.com/office/word/2020/wordml/sdtdatahash" xmlns:w16se="http://schemas.microsoft.com/office/word/2015/wordml/symex" xmlns:wpg="http://schemas.microsoft.com/office/word/2010/wordprocessingGroup" xmlns:wpi="http://schemas.microsoft.com/office/word/2010/wordprocessingInk" xmlns:wne="http://schemas.microsoft.com/office/word/2006/wordml" xmlns:wps="http://schemas.microsoft.com/office/word/2010/wordprocessingShape" mc:Ignorable="w14 w15 w16se w16cid w16 w16cex w16sdtdh w16du wp14">
+<w:endnotes xmlns:wpc="http://schemas.microsoft.com/office/word/2010/wordprocessingCanvas" xmlns:cx="http://schemas.microsoft.com/office/drawing/2014/chartex" xmlns:cx1="http://schemas.microsoft.com/office/drawing/2015/9/8/chartex" xmlns:cx2="http://schemas.microsoft.com/office/drawing/2015/10/21/chartex" xmlns:cx3="http://schemas.microsoft.com/office/drawing/2016/5/9/chartex" xmlns:cx4="http://schemas.microsoft.com/office/drawing/2016/5/10/chartex" xmlns:cx5="http://schemas.microsoft.com/office/drawing/2016/5/11/chartex" xmlns:cx6="http://schemas.microsoft.com/office/drawing/2016/5/12/chartex" xmlns:cx7="http://schemas.microsoft.com/office/drawing/2016/5/13/chartex" xmlns:cx8="http://schemas.microsoft.com/office/drawing/2016/5/14/chartex" xmlns:mc="http://schemas.openxmlformats.org/markup-compatibility/2006" xmlns:aink="http://schemas.microsoft.com/office/drawing/2016/ink" xmlns:am3d="http://schemas.microsoft.com/office/drawing/2017/model3d" xmlns:o="urn:schemas-microsoft-com:office:office" xmlns:oel="http://schemas.microsoft.com/office/2019/extlst" xmlns:r="http://schemas.openxmlformats.org/officeDocument/2006/relationships" xmlns:m="http://schemas.openxmlformats.org/officeDocument/2006/math" xmlns:v="urn:schemas-microsoft-com:vml" xmlns:wp14="http://schemas.microsoft.com/office/word/2010/wordprocessingDrawing" xmlns:wp="http://schemas.openxmlformats.org/drawingml/2006/wordprocessingDrawing" xmlns:w10="urn:schemas-microsoft-com:office:word" xmlns:w="http://schemas.openxmlformats.org/wordprocessingml/2006/main" xmlns:w14="http://schemas.microsoft.com/office/word/2010/wordml" xmlns:w15="http://schemas.microsoft.com/office/word/2012/wordml" xmlns:w16cex="http://schemas.microsoft.com/office/word/2018/wordml/cex" xmlns:w16cid="http://schemas.microsoft.com/office/word/2016/wordml/cid" xmlns:w16="http://schemas.microsoft.com/office/word/2018/wordml" xmlns:w16du="http://schemas.microsoft.com/office/word/2023/wordml/word16du" xmlns:w16sdtdh="http://schemas.microsoft.com/office/word/2020/wordml/sdtdatahash" xmlns:w16sdtfl="http://schemas.microsoft.com/office/word/2024/wordml/sdtformatlock" xmlns:w16se="http://schemas.microsoft.com/office/word/2015/wordml/symex" xmlns:wpg="http://schemas.microsoft.com/office/word/2010/wordprocessingGroup" xmlns:wpi="http://schemas.microsoft.com/office/word/2010/wordprocessingInk" xmlns:wne="http://schemas.microsoft.com/office/word/2006/wordml" xmlns:wps="http://schemas.microsoft.com/office/word/2010/wordprocessingShape" mc:Ignorable="w14 w15 w16se w16cid w16 w16cex w16sdtdh w16sdtfl w16du wp14">
   <w:endnote w:type="separator" w:id="-1">
     <w:p>
       <w:pPr>
@@ -3830,7 +4027,7 @@
 </file>
 
 <file path=word/footer1.xml><?xml version="1.0" encoding="utf-8"?>
-<w:ftr xmlns:wpc="http://schemas.microsoft.com/office/word/2010/wordprocessingCanvas" xmlns:cx="http://schemas.microsoft.com/office/drawing/2014/chartex" xmlns:cx1="http://schemas.microsoft.com/office/drawing/2015/9/8/chartex" xmlns:cx2="http://schemas.microsoft.com/office/drawing/2015/10/21/chartex" xmlns:cx3="http://schemas.microsoft.com/office/drawing/2016/5/9/chartex" xmlns:cx4="http://schemas.microsoft.com/office/drawing/2016/5/10/chartex" xmlns:cx5="http://schemas.microsoft.com/office/drawing/2016/5/11/chartex" xmlns:cx6="http://schemas.microsoft.com/office/drawing/2016/5/12/chartex" xmlns:cx7="http://schemas.microsoft.com/office/drawing/2016/5/13/chartex" xmlns:cx8="http://schemas.microsoft.com/office/drawing/2016/5/14/chartex" xmlns:mc="http://schemas.openxmlformats.org/markup-compatibility/2006" xmlns:aink="http://schemas.microsoft.com/office/drawing/2016/ink" xmlns:am3d="http://schemas.microsoft.com/office/drawing/2017/model3d" xmlns:o="urn:schemas-microsoft-com:office:office" xmlns:oel="http://schemas.microsoft.com/office/2019/extlst" xmlns:r="http://schemas.openxmlformats.org/officeDocument/2006/relationships" xmlns:m="http://schemas.openxmlformats.org/officeDocument/2006/math" xmlns:v="urn:schemas-microsoft-com:vml" xmlns:wp14="http://schemas.microsoft.com/office/word/2010/wordprocessingDrawing" xmlns:wp="http://schemas.openxmlformats.org/drawingml/2006/wordprocessingDrawing" xmlns:w10="urn:schemas-microsoft-com:office:word" xmlns:w="http://schemas.openxmlformats.org/wordprocessingml/2006/main" xmlns:w14="http://schemas.microsoft.com/office/word/2010/wordml" xmlns:w15="http://schemas.microsoft.com/office/word/2012/wordml" xmlns:w16cex="http://schemas.microsoft.com/office/word/2018/wordml/cex" xmlns:w16cid="http://schemas.microsoft.com/office/word/2016/wordml/cid" xmlns:w16="http://schemas.microsoft.com/office/word/2018/wordml" xmlns:w16du="http://schemas.microsoft.com/office/word/2023/wordml/word16du" xmlns:w16sdtdh="http://schemas.microsoft.com/office/word/2020/wordml/sdtdatahash" xmlns:w16se="http://schemas.microsoft.com/office/word/2015/wordml/symex" xmlns:wpg="http://schemas.microsoft.com/office/word/2010/wordprocessingGroup" xmlns:wpi="http://schemas.microsoft.com/office/word/2010/wordprocessingInk" xmlns:wne="http://schemas.microsoft.com/office/word/2006/wordml" xmlns:wps="http://schemas.microsoft.com/office/word/2010/wordprocessingShape" mc:Ignorable="w14 w15 w16se w16cid w16 w16cex w16sdtdh w16du wp14">
+<w:ftr xmlns:wpc="http://schemas.microsoft.com/office/word/2010/wordprocessingCanvas" xmlns:cx="http://schemas.microsoft.com/office/drawing/2014/chartex" xmlns:cx1="http://schemas.microsoft.com/office/drawing/2015/9/8/chartex" xmlns:cx2="http://schemas.microsoft.com/office/drawing/2015/10/21/chartex" xmlns:cx3="http://schemas.microsoft.com/office/drawing/2016/5/9/chartex" xmlns:cx4="http://schemas.microsoft.com/office/drawing/2016/5/10/chartex" xmlns:cx5="http://schemas.microsoft.com/office/drawing/2016/5/11/chartex" xmlns:cx6="http://schemas.microsoft.com/office/drawing/2016/5/12/chartex" xmlns:cx7="http://schemas.microsoft.com/office/drawing/2016/5/13/chartex" xmlns:cx8="http://schemas.microsoft.com/office/drawing/2016/5/14/chartex" xmlns:mc="http://schemas.openxmlformats.org/markup-compatibility/2006" xmlns:aink="http://schemas.microsoft.com/office/drawing/2016/ink" xmlns:am3d="http://schemas.microsoft.com/office/drawing/2017/model3d" xmlns:o="urn:schemas-microsoft-com:office:office" xmlns:oel="http://schemas.microsoft.com/office/2019/extlst" xmlns:r="http://schemas.openxmlformats.org/officeDocument/2006/relationships" xmlns:m="http://schemas.openxmlformats.org/officeDocument/2006/math" xmlns:v="urn:schemas-microsoft-com:vml" xmlns:wp14="http://schemas.microsoft.com/office/word/2010/wordprocessingDrawing" xmlns:wp="http://schemas.openxmlformats.org/drawingml/2006/wordprocessingDrawing" xmlns:w10="urn:schemas-microsoft-com:office:word" xmlns:w="http://schemas.openxmlformats.org/wordprocessingml/2006/main" xmlns:w14="http://schemas.microsoft.com/office/word/2010/wordml" xmlns:w15="http://schemas.microsoft.com/office/word/2012/wordml" xmlns:w16cex="http://schemas.microsoft.com/office/word/2018/wordml/cex" xmlns:w16cid="http://schemas.microsoft.com/office/word/2016/wordml/cid" xmlns:w16="http://schemas.microsoft.com/office/word/2018/wordml" xmlns:w16du="http://schemas.microsoft.com/office/word/2023/wordml/word16du" xmlns:w16sdtdh="http://schemas.microsoft.com/office/word/2020/wordml/sdtdatahash" xmlns:w16sdtfl="http://schemas.microsoft.com/office/word/2024/wordml/sdtformatlock" xmlns:w16se="http://schemas.microsoft.com/office/word/2015/wordml/symex" xmlns:wpg="http://schemas.microsoft.com/office/word/2010/wordprocessingGroup" xmlns:wpi="http://schemas.microsoft.com/office/word/2010/wordprocessingInk" xmlns:wne="http://schemas.microsoft.com/office/word/2006/wordml" xmlns:wps="http://schemas.microsoft.com/office/word/2010/wordprocessingShape" mc:Ignorable="w14 w15 w16se w16cid w16 w16cex w16sdtdh w16sdtfl w16du wp14">
   <w:p>
     <w:pPr>
       <w:pBdr>
@@ -4101,7 +4298,7 @@
 </file>
 
 <file path=word/footer2.xml><?xml version="1.0" encoding="utf-8"?>
-<w:ftr xmlns:wpc="http://schemas.microsoft.com/office/word/2010/wordprocessingCanvas" xmlns:cx="http://schemas.microsoft.com/office/drawing/2014/chartex" xmlns:cx1="http://schemas.microsoft.com/office/drawing/2015/9/8/chartex" xmlns:cx2="http://schemas.microsoft.com/office/drawing/2015/10/21/chartex" xmlns:cx3="http://schemas.microsoft.com/office/drawing/2016/5/9/chartex" xmlns:cx4="http://schemas.microsoft.com/office/drawing/2016/5/10/chartex" xmlns:cx5="http://schemas.microsoft.com/office/drawing/2016/5/11/chartex" xmlns:cx6="http://schemas.microsoft.com/office/drawing/2016/5/12/chartex" xmlns:cx7="http://schemas.microsoft.com/office/drawing/2016/5/13/chartex" xmlns:cx8="http://schemas.microsoft.com/office/drawing/2016/5/14/chartex" xmlns:mc="http://schemas.openxmlformats.org/markup-compatibility/2006" xmlns:aink="http://schemas.microsoft.com/office/drawing/2016/ink" xmlns:am3d="http://schemas.microsoft.com/office/drawing/2017/model3d" xmlns:o="urn:schemas-microsoft-com:office:office" xmlns:oel="http://schemas.microsoft.com/office/2019/extlst" xmlns:r="http://schemas.openxmlformats.org/officeDocument/2006/relationships" xmlns:m="http://schemas.openxmlformats.org/officeDocument/2006/math" xmlns:v="urn:schemas-microsoft-com:vml" xmlns:wp14="http://schemas.microsoft.com/office/word/2010/wordprocessingDrawing" xmlns:wp="http://schemas.openxmlformats.org/drawingml/2006/wordprocessingDrawing" xmlns:w10="urn:schemas-microsoft-com:office:word" xmlns:w="http://schemas.openxmlformats.org/wordprocessingml/2006/main" xmlns:w14="http://schemas.microsoft.com/office/word/2010/wordml" xmlns:w15="http://schemas.microsoft.com/office/word/2012/wordml" xmlns:w16cex="http://schemas.microsoft.com/office/word/2018/wordml/cex" xmlns:w16cid="http://schemas.microsoft.com/office/word/2016/wordml/cid" xmlns:w16="http://schemas.microsoft.com/office/word/2018/wordml" xmlns:w16du="http://schemas.microsoft.com/office/word/2023/wordml/word16du" xmlns:w16sdtdh="http://schemas.microsoft.com/office/word/2020/wordml/sdtdatahash" xmlns:w16se="http://schemas.microsoft.com/office/word/2015/wordml/symex" xmlns:wpg="http://schemas.microsoft.com/office/word/2010/wordprocessingGroup" xmlns:wpi="http://schemas.microsoft.com/office/word/2010/wordprocessingInk" xmlns:wne="http://schemas.microsoft.com/office/word/2006/wordml" xmlns:wps="http://schemas.microsoft.com/office/word/2010/wordprocessingShape" mc:Ignorable="w14 w15 w16se w16cid w16 w16cex w16sdtdh w16du wp14">
+<w:ftr xmlns:wpc="http://schemas.microsoft.com/office/word/2010/wordprocessingCanvas" xmlns:cx="http://schemas.microsoft.com/office/drawing/2014/chartex" xmlns:cx1="http://schemas.microsoft.com/office/drawing/2015/9/8/chartex" xmlns:cx2="http://schemas.microsoft.com/office/drawing/2015/10/21/chartex" xmlns:cx3="http://schemas.microsoft.com/office/drawing/2016/5/9/chartex" xmlns:cx4="http://schemas.microsoft.com/office/drawing/2016/5/10/chartex" xmlns:cx5="http://schemas.microsoft.com/office/drawing/2016/5/11/chartex" xmlns:cx6="http://schemas.microsoft.com/office/drawing/2016/5/12/chartex" xmlns:cx7="http://schemas.microsoft.com/office/drawing/2016/5/13/chartex" xmlns:cx8="http://schemas.microsoft.com/office/drawing/2016/5/14/chartex" xmlns:mc="http://schemas.openxmlformats.org/markup-compatibility/2006" xmlns:aink="http://schemas.microsoft.com/office/drawing/2016/ink" xmlns:am3d="http://schemas.microsoft.com/office/drawing/2017/model3d" xmlns:o="urn:schemas-microsoft-com:office:office" xmlns:oel="http://schemas.microsoft.com/office/2019/extlst" xmlns:r="http://schemas.openxmlformats.org/officeDocument/2006/relationships" xmlns:m="http://schemas.openxmlformats.org/officeDocument/2006/math" xmlns:v="urn:schemas-microsoft-com:vml" xmlns:wp14="http://schemas.microsoft.com/office/word/2010/wordprocessingDrawing" xmlns:wp="http://schemas.openxmlformats.org/drawingml/2006/wordprocessingDrawing" xmlns:w10="urn:schemas-microsoft-com:office:word" xmlns:w="http://schemas.openxmlformats.org/wordprocessingml/2006/main" xmlns:w14="http://schemas.microsoft.com/office/word/2010/wordml" xmlns:w15="http://schemas.microsoft.com/office/word/2012/wordml" xmlns:w16cex="http://schemas.microsoft.com/office/word/2018/wordml/cex" xmlns:w16cid="http://schemas.microsoft.com/office/word/2016/wordml/cid" xmlns:w16="http://schemas.microsoft.com/office/word/2018/wordml" xmlns:w16du="http://schemas.microsoft.com/office/word/2023/wordml/word16du" xmlns:w16sdtdh="http://schemas.microsoft.com/office/word/2020/wordml/sdtdatahash" xmlns:w16sdtfl="http://schemas.microsoft.com/office/word/2024/wordml/sdtformatlock" xmlns:w16se="http://schemas.microsoft.com/office/word/2015/wordml/symex" xmlns:wpg="http://schemas.microsoft.com/office/word/2010/wordprocessingGroup" xmlns:wpi="http://schemas.microsoft.com/office/word/2010/wordprocessingInk" xmlns:wne="http://schemas.microsoft.com/office/word/2006/wordml" xmlns:wps="http://schemas.microsoft.com/office/word/2010/wordprocessingShape" mc:Ignorable="w14 w15 w16se w16cid w16 w16cex w16sdtdh w16sdtfl w16du wp14">
   <w:p>
     <w:pPr>
       <w:jc w:val="center"/>
@@ -4115,7 +4312,7 @@
 </file>
 
 <file path=word/footnotes.xml><?xml version="1.0" encoding="utf-8"?>
-<w:footnotes xmlns:wpc="http://schemas.microsoft.com/office/word/2010/wordprocessingCanvas" xmlns:cx="http://schemas.microsoft.com/office/drawing/2014/chartex" xmlns:cx1="http://schemas.microsoft.com/office/drawing/2015/9/8/chartex" xmlns:cx2="http://schemas.microsoft.com/office/drawing/2015/10/21/chartex" xmlns:cx3="http://schemas.microsoft.com/office/drawing/2016/5/9/chartex" xmlns:cx4="http://schemas.microsoft.com/office/drawing/2016/5/10/chartex" xmlns:cx5="http://schemas.microsoft.com/office/drawing/2016/5/11/chartex" xmlns:cx6="http://schemas.microsoft.com/office/drawing/2016/5/12/chartex" xmlns:cx7="http://schemas.microsoft.com/office/drawing/2016/5/13/chartex" xmlns:cx8="http://schemas.microsoft.com/office/drawing/2016/5/14/chartex" xmlns:mc="http://schemas.openxmlformats.org/markup-compatibility/2006" xmlns:aink="http://schemas.microsoft.com/office/drawing/2016/ink" xmlns:am3d="http://schemas.microsoft.com/office/drawing/2017/model3d" xmlns:o="urn:schemas-microsoft-com:office:office" xmlns:oel="http://schemas.microsoft.com/office/2019/extlst" xmlns:r="http://schemas.openxmlformats.org/officeDocument/2006/relationships" xmlns:m="http://schemas.openxmlformats.org/officeDocument/2006/math" xmlns:v="urn:schemas-microsoft-com:vml" xmlns:wp14="http://schemas.microsoft.com/office/word/2010/wordprocessingDrawing" xmlns:wp="http://schemas.openxmlformats.org/drawingml/2006/wordprocessingDrawing" xmlns:w10="urn:schemas-microsoft-com:office:word" xmlns:w="http://schemas.openxmlformats.org/wordprocessingml/2006/main" xmlns:w14="http://schemas.microsoft.com/office/word/2010/wordml" xmlns:w15="http://schemas.microsoft.com/office/word/2012/wordml" xmlns:w16cex="http://schemas.microsoft.com/office/word/2018/wordml/cex" xmlns:w16cid="http://schemas.microsoft.com/office/word/2016/wordml/cid" xmlns:w16="http://schemas.microsoft.com/office/word/2018/wordml" xmlns:w16du="http://schemas.microsoft.com/office/word/2023/wordml/word16du" xmlns:w16sdtdh="http://schemas.microsoft.com/office/word/2020/wordml/sdtdatahash" xmlns:w16se="http://schemas.microsoft.com/office/word/2015/wordml/symex" xmlns:wpg="http://schemas.microsoft.com/office/word/2010/wordprocessingGroup" xmlns:wpi="http://schemas.microsoft.com/office/word/2010/wordprocessingInk" xmlns:wne="http://schemas.microsoft.com/office/word/2006/wordml" xmlns:wps="http://schemas.microsoft.com/office/word/2010/wordprocessingShape" mc:Ignorable="w14 w15 w16se w16cid w16 w16cex w16sdtdh w16du wp14">
+<w:footnotes xmlns:wpc="http://schemas.microsoft.com/office/word/2010/wordprocessingCanvas" xmlns:cx="http://schemas.microsoft.com/office/drawing/2014/chartex" xmlns:cx1="http://schemas.microsoft.com/office/drawing/2015/9/8/chartex" xmlns:cx2="http://schemas.microsoft.com/office/drawing/2015/10/21/chartex" xmlns:cx3="http://schemas.microsoft.com/office/drawing/2016/5/9/chartex" xmlns:cx4="http://schemas.microsoft.com/office/drawing/2016/5/10/chartex" xmlns:cx5="http://schemas.microsoft.com/office/drawing/2016/5/11/chartex" xmlns:cx6="http://schemas.microsoft.com/office/drawing/2016/5/12/chartex" xmlns:cx7="http://schemas.microsoft.com/office/drawing/2016/5/13/chartex" xmlns:cx8="http://schemas.microsoft.com/office/drawing/2016/5/14/chartex" xmlns:mc="http://schemas.openxmlformats.org/markup-compatibility/2006" xmlns:aink="http://schemas.microsoft.com/office/drawing/2016/ink" xmlns:am3d="http://schemas.microsoft.com/office/drawing/2017/model3d" xmlns:o="urn:schemas-microsoft-com:office:office" xmlns:oel="http://schemas.microsoft.com/office/2019/extlst" xmlns:r="http://schemas.openxmlformats.org/officeDocument/2006/relationships" xmlns:m="http://schemas.openxmlformats.org/officeDocument/2006/math" xmlns:v="urn:schemas-microsoft-com:vml" xmlns:wp14="http://schemas.microsoft.com/office/word/2010/wordprocessingDrawing" xmlns:wp="http://schemas.openxmlformats.org/drawingml/2006/wordprocessingDrawing" xmlns:w10="urn:schemas-microsoft-com:office:word" xmlns:w="http://schemas.openxmlformats.org/wordprocessingml/2006/main" xmlns:w14="http://schemas.microsoft.com/office/word/2010/wordml" xmlns:w15="http://schemas.microsoft.com/office/word/2012/wordml" xmlns:w16cex="http://schemas.microsoft.com/office/word/2018/wordml/cex" xmlns:w16cid="http://schemas.microsoft.com/office/word/2016/wordml/cid" xmlns:w16="http://schemas.microsoft.com/office/word/2018/wordml" xmlns:w16du="http://schemas.microsoft.com/office/word/2023/wordml/word16du" xmlns:w16sdtdh="http://schemas.microsoft.com/office/word/2020/wordml/sdtdatahash" xmlns:w16sdtfl="http://schemas.microsoft.com/office/word/2024/wordml/sdtformatlock" xmlns:w16se="http://schemas.microsoft.com/office/word/2015/wordml/symex" xmlns:wpg="http://schemas.microsoft.com/office/word/2010/wordprocessingGroup" xmlns:wpi="http://schemas.microsoft.com/office/word/2010/wordprocessingInk" xmlns:wne="http://schemas.microsoft.com/office/word/2006/wordml" xmlns:wps="http://schemas.microsoft.com/office/word/2010/wordprocessingShape" mc:Ignorable="w14 w15 w16se w16cid w16 w16cex w16sdtdh w16sdtfl w16du wp14">
   <w:footnote w:type="separator" w:id="-1">
     <w:p>
       <w:pPr>
@@ -4147,7 +4344,7 @@
 </file>
 
 <file path=word/header1.xml><?xml version="1.0" encoding="utf-8"?>
-<w:hdr xmlns:wpc="http://schemas.microsoft.com/office/word/2010/wordprocessingCanvas" xmlns:cx="http://schemas.microsoft.com/office/drawing/2014/chartex" xmlns:cx1="http://schemas.microsoft.com/office/drawing/2015/9/8/chartex" xmlns:cx2="http://schemas.microsoft.com/office/drawing/2015/10/21/chartex" xmlns:cx3="http://schemas.microsoft.com/office/drawing/2016/5/9/chartex" xmlns:cx4="http://schemas.microsoft.com/office/drawing/2016/5/10/chartex" xmlns:cx5="http://schemas.microsoft.com/office/drawing/2016/5/11/chartex" xmlns:cx6="http://schemas.microsoft.com/office/drawing/2016/5/12/chartex" xmlns:cx7="http://schemas.microsoft.com/office/drawing/2016/5/13/chartex" xmlns:cx8="http://schemas.microsoft.com/office/drawing/2016/5/14/chartex" xmlns:mc="http://schemas.openxmlformats.org/markup-compatibility/2006" xmlns:aink="http://schemas.microsoft.com/office/drawing/2016/ink" xmlns:am3d="http://schemas.microsoft.com/office/drawing/2017/model3d" xmlns:o="urn:schemas-microsoft-com:office:office" xmlns:oel="http://schemas.microsoft.com/office/2019/extlst" xmlns:r="http://schemas.openxmlformats.org/officeDocument/2006/relationships" xmlns:m="http://schemas.openxmlformats.org/officeDocument/2006/math" xmlns:v="urn:schemas-microsoft-com:vml" xmlns:wp14="http://schemas.microsoft.com/office/word/2010/wordprocessingDrawing" xmlns:wp="http://schemas.openxmlformats.org/drawingml/2006/wordprocessingDrawing" xmlns:w10="urn:schemas-microsoft-com:office:word" xmlns:w="http://schemas.openxmlformats.org/wordprocessingml/2006/main" xmlns:w14="http://schemas.microsoft.com/office/word/2010/wordml" xmlns:w15="http://schemas.microsoft.com/office/word/2012/wordml" xmlns:w16cex="http://schemas.microsoft.com/office/word/2018/wordml/cex" xmlns:w16cid="http://schemas.microsoft.com/office/word/2016/wordml/cid" xmlns:w16="http://schemas.microsoft.com/office/word/2018/wordml" xmlns:w16du="http://schemas.microsoft.com/office/word/2023/wordml/word16du" xmlns:w16sdtdh="http://schemas.microsoft.com/office/word/2020/wordml/sdtdatahash" xmlns:w16se="http://schemas.microsoft.com/office/word/2015/wordml/symex" xmlns:wpg="http://schemas.microsoft.com/office/word/2010/wordprocessingGroup" xmlns:wpi="http://schemas.microsoft.com/office/word/2010/wordprocessingInk" xmlns:wne="http://schemas.microsoft.com/office/word/2006/wordml" xmlns:wps="http://schemas.microsoft.com/office/word/2010/wordprocessingShape" mc:Ignorable="w14 w15 w16se w16cid w16 w16cex w16sdtdh w16du wp14">
+<w:hdr xmlns:wpc="http://schemas.microsoft.com/office/word/2010/wordprocessingCanvas" xmlns:cx="http://schemas.microsoft.com/office/drawing/2014/chartex" xmlns:cx1="http://schemas.microsoft.com/office/drawing/2015/9/8/chartex" xmlns:cx2="http://schemas.microsoft.com/office/drawing/2015/10/21/chartex" xmlns:cx3="http://schemas.microsoft.com/office/drawing/2016/5/9/chartex" xmlns:cx4="http://schemas.microsoft.com/office/drawing/2016/5/10/chartex" xmlns:cx5="http://schemas.microsoft.com/office/drawing/2016/5/11/chartex" xmlns:cx6="http://schemas.microsoft.com/office/drawing/2016/5/12/chartex" xmlns:cx7="http://schemas.microsoft.com/office/drawing/2016/5/13/chartex" xmlns:cx8="http://schemas.microsoft.com/office/drawing/2016/5/14/chartex" xmlns:mc="http://schemas.openxmlformats.org/markup-compatibility/2006" xmlns:aink="http://schemas.microsoft.com/office/drawing/2016/ink" xmlns:am3d="http://schemas.microsoft.com/office/drawing/2017/model3d" xmlns:o="urn:schemas-microsoft-com:office:office" xmlns:oel="http://schemas.microsoft.com/office/2019/extlst" xmlns:r="http://schemas.openxmlformats.org/officeDocument/2006/relationships" xmlns:m="http://schemas.openxmlformats.org/officeDocument/2006/math" xmlns:v="urn:schemas-microsoft-com:vml" xmlns:wp14="http://schemas.microsoft.com/office/word/2010/wordprocessingDrawing" xmlns:wp="http://schemas.openxmlformats.org/drawingml/2006/wordprocessingDrawing" xmlns:w10="urn:schemas-microsoft-com:office:word" xmlns:w="http://schemas.openxmlformats.org/wordprocessingml/2006/main" xmlns:w14="http://schemas.microsoft.com/office/word/2010/wordml" xmlns:w15="http://schemas.microsoft.com/office/word/2012/wordml" xmlns:w16cex="http://schemas.microsoft.com/office/word/2018/wordml/cex" xmlns:w16cid="http://schemas.microsoft.com/office/word/2016/wordml/cid" xmlns:w16="http://schemas.microsoft.com/office/word/2018/wordml" xmlns:w16du="http://schemas.microsoft.com/office/word/2023/wordml/word16du" xmlns:w16sdtdh="http://schemas.microsoft.com/office/word/2020/wordml/sdtdatahash" xmlns:w16sdtfl="http://schemas.microsoft.com/office/word/2024/wordml/sdtformatlock" xmlns:w16se="http://schemas.microsoft.com/office/word/2015/wordml/symex" xmlns:wpg="http://schemas.microsoft.com/office/word/2010/wordprocessingGroup" xmlns:wpi="http://schemas.microsoft.com/office/word/2010/wordprocessingInk" xmlns:wne="http://schemas.microsoft.com/office/word/2006/wordml" xmlns:wps="http://schemas.microsoft.com/office/word/2010/wordprocessingShape" mc:Ignorable="w14 w15 w16se w16cid w16 w16cex w16sdtdh w16sdtfl w16du wp14">
   <w:p>
     <w:pPr>
       <w:pStyle w:val="Koptekst"/>
@@ -4216,7 +4413,7 @@
 </file>
 
 <file path=word/numbering.xml><?xml version="1.0" encoding="utf-8"?>
-<w:numbering xmlns:wpc="http://schemas.microsoft.com/office/word/2010/wordprocessingCanvas" xmlns:cx="http://schemas.microsoft.com/office/drawing/2014/chartex" xmlns:cx1="http://schemas.microsoft.com/office/drawing/2015/9/8/chartex" xmlns:cx2="http://schemas.microsoft.com/office/drawing/2015/10/21/chartex" xmlns:cx3="http://schemas.microsoft.com/office/drawing/2016/5/9/chartex" xmlns:cx4="http://schemas.microsoft.com/office/drawing/2016/5/10/chartex" xmlns:cx5="http://schemas.microsoft.com/office/drawing/2016/5/11/chartex" xmlns:cx6="http://schemas.microsoft.com/office/drawing/2016/5/12/chartex" xmlns:cx7="http://schemas.microsoft.com/office/drawing/2016/5/13/chartex" xmlns:cx8="http://schemas.microsoft.com/office/drawing/2016/5/14/chartex" xmlns:mc="http://schemas.openxmlformats.org/markup-compatibility/2006" xmlns:aink="http://schemas.microsoft.com/office/drawing/2016/ink" xmlns:am3d="http://schemas.microsoft.com/office/drawing/2017/model3d" xmlns:o="urn:schemas-microsoft-com:office:office" xmlns:oel="http://schemas.microsoft.com/office/2019/extlst" xmlns:r="http://schemas.openxmlformats.org/officeDocument/2006/relationships" xmlns:m="http://schemas.openxmlformats.org/officeDocument/2006/math" xmlns:v="urn:schemas-microsoft-com:vml" xmlns:wp14="http://schemas.microsoft.com/office/word/2010/wordprocessingDrawing" xmlns:wp="http://schemas.openxmlformats.org/drawingml/2006/wordprocessingDrawing" xmlns:w10="urn:schemas-microsoft-com:office:word" xmlns:w="http://schemas.openxmlformats.org/wordprocessingml/2006/main" xmlns:w14="http://schemas.microsoft.com/office/word/2010/wordml" xmlns:w15="http://schemas.microsoft.com/office/word/2012/wordml" xmlns:w16cex="http://schemas.microsoft.com/office/word/2018/wordml/cex" xmlns:w16cid="http://schemas.microsoft.com/office/word/2016/wordml/cid" xmlns:w16="http://schemas.microsoft.com/office/word/2018/wordml" xmlns:w16du="http://schemas.microsoft.com/office/word/2023/wordml/word16du" xmlns:w16sdtdh="http://schemas.microsoft.com/office/word/2020/wordml/sdtdatahash" xmlns:w16se="http://schemas.microsoft.com/office/word/2015/wordml/symex" xmlns:wpg="http://schemas.microsoft.com/office/word/2010/wordprocessingGroup" xmlns:wpi="http://schemas.microsoft.com/office/word/2010/wordprocessingInk" xmlns:wne="http://schemas.microsoft.com/office/word/2006/wordml" xmlns:wps="http://schemas.microsoft.com/office/word/2010/wordprocessingShape" mc:Ignorable="w14 w15 w16se w16cid w16 w16cex w16sdtdh w16du wp14">
+<w:numbering xmlns:wpc="http://schemas.microsoft.com/office/word/2010/wordprocessingCanvas" xmlns:cx="http://schemas.microsoft.com/office/drawing/2014/chartex" xmlns:cx1="http://schemas.microsoft.com/office/drawing/2015/9/8/chartex" xmlns:cx2="http://schemas.microsoft.com/office/drawing/2015/10/21/chartex" xmlns:cx3="http://schemas.microsoft.com/office/drawing/2016/5/9/chartex" xmlns:cx4="http://schemas.microsoft.com/office/drawing/2016/5/10/chartex" xmlns:cx5="http://schemas.microsoft.com/office/drawing/2016/5/11/chartex" xmlns:cx6="http://schemas.microsoft.com/office/drawing/2016/5/12/chartex" xmlns:cx7="http://schemas.microsoft.com/office/drawing/2016/5/13/chartex" xmlns:cx8="http://schemas.microsoft.com/office/drawing/2016/5/14/chartex" xmlns:mc="http://schemas.openxmlformats.org/markup-compatibility/2006" xmlns:aink="http://schemas.microsoft.com/office/drawing/2016/ink" xmlns:am3d="http://schemas.microsoft.com/office/drawing/2017/model3d" xmlns:o="urn:schemas-microsoft-com:office:office" xmlns:oel="http://schemas.microsoft.com/office/2019/extlst" xmlns:r="http://schemas.openxmlformats.org/officeDocument/2006/relationships" xmlns:m="http://schemas.openxmlformats.org/officeDocument/2006/math" xmlns:v="urn:schemas-microsoft-com:vml" xmlns:wp14="http://schemas.microsoft.com/office/word/2010/wordprocessingDrawing" xmlns:wp="http://schemas.openxmlformats.org/drawingml/2006/wordprocessingDrawing" xmlns:w10="urn:schemas-microsoft-com:office:word" xmlns:w="http://schemas.openxmlformats.org/wordprocessingml/2006/main" xmlns:w14="http://schemas.microsoft.com/office/word/2010/wordml" xmlns:w15="http://schemas.microsoft.com/office/word/2012/wordml" xmlns:w16cex="http://schemas.microsoft.com/office/word/2018/wordml/cex" xmlns:w16cid="http://schemas.microsoft.com/office/word/2016/wordml/cid" xmlns:w16="http://schemas.microsoft.com/office/word/2018/wordml" xmlns:w16du="http://schemas.microsoft.com/office/word/2023/wordml/word16du" xmlns:w16sdtdh="http://schemas.microsoft.com/office/word/2020/wordml/sdtdatahash" xmlns:w16sdtfl="http://schemas.microsoft.com/office/word/2024/wordml/sdtformatlock" xmlns:w16se="http://schemas.microsoft.com/office/word/2015/wordml/symex" xmlns:wpg="http://schemas.microsoft.com/office/word/2010/wordprocessingGroup" xmlns:wpi="http://schemas.microsoft.com/office/word/2010/wordprocessingInk" xmlns:wne="http://schemas.microsoft.com/office/word/2006/wordml" xmlns:wps="http://schemas.microsoft.com/office/word/2010/wordprocessingShape" mc:Ignorable="w14 w15 w16se w16cid w16 w16cex w16sdtdh w16sdtfl w16du wp14">
   <w:abstractNum w:abstractNumId="0" w15:restartNumberingAfterBreak="0">
     <w:nsid w:val="0024007A"/>
     <w:multiLevelType w:val="hybridMultilevel"/>
@@ -8120,7 +8317,7 @@
 </file>
 
 <file path=word/styles.xml><?xml version="1.0" encoding="utf-8"?>
-<w:styles xmlns:mc="http://schemas.openxmlformats.org/markup-compatibility/2006" xmlns:r="http://schemas.openxmlformats.org/officeDocument/2006/relationships" xmlns:w="http://schemas.openxmlformats.org/wordprocessingml/2006/main" xmlns:w14="http://schemas.microsoft.com/office/word/2010/wordml" xmlns:w15="http://schemas.microsoft.com/office/word/2012/wordml" xmlns:w16cex="http://schemas.microsoft.com/office/word/2018/wordml/cex" xmlns:w16cid="http://schemas.microsoft.com/office/word/2016/wordml/cid" xmlns:w16="http://schemas.microsoft.com/office/word/2018/wordml" xmlns:w16du="http://schemas.microsoft.com/office/word/2023/wordml/word16du" xmlns:w16sdtdh="http://schemas.microsoft.com/office/word/2020/wordml/sdtdatahash" xmlns:w16se="http://schemas.microsoft.com/office/word/2015/wordml/symex" mc:Ignorable="w14 w15 w16se w16cid w16 w16cex w16sdtdh w16du">
+<w:styles xmlns:mc="http://schemas.openxmlformats.org/markup-compatibility/2006" xmlns:r="http://schemas.openxmlformats.org/officeDocument/2006/relationships" xmlns:w="http://schemas.openxmlformats.org/wordprocessingml/2006/main" xmlns:w14="http://schemas.microsoft.com/office/word/2010/wordml" xmlns:w15="http://schemas.microsoft.com/office/word/2012/wordml" xmlns:w16cex="http://schemas.microsoft.com/office/word/2018/wordml/cex" xmlns:w16cid="http://schemas.microsoft.com/office/word/2016/wordml/cid" xmlns:w16="http://schemas.microsoft.com/office/word/2018/wordml" xmlns:w16du="http://schemas.microsoft.com/office/word/2023/wordml/word16du" xmlns:w16sdtdh="http://schemas.microsoft.com/office/word/2020/wordml/sdtdatahash" xmlns:w16sdtfl="http://schemas.microsoft.com/office/word/2024/wordml/sdtformatlock" xmlns:w16se="http://schemas.microsoft.com/office/word/2015/wordml/symex" mc:Ignorable="w14 w15 w16se w16cid w16 w16cex w16sdtdh w16sdtfl w16du">
   <w:docDefaults>
     <w:rPrDefault>
       <w:rPr>
@@ -8632,7 +8829,6 @@
   <w:style w:type="character" w:default="1" w:styleId="Standaardalinea-lettertype">
     <w:name w:val="Default Paragraph Font"/>
     <w:uiPriority w:val="1"/>
-    <w:semiHidden/>
     <w:unhideWhenUsed/>
   </w:style>
   <w:style w:type="table" w:default="1" w:styleId="Standaardtabel">
@@ -9074,6 +9270,36 @@
       <w:ind w:left="220"/>
     </w:pPr>
   </w:style>
+  <w:style w:type="paragraph" w:styleId="HTML-voorafopgemaakt">
+    <w:name w:val="HTML Preformatted"/>
+    <w:basedOn w:val="Standaard"/>
+    <w:link w:val="HTML-voorafopgemaaktChar"/>
+    <w:uiPriority w:val="99"/>
+    <w:semiHidden/>
+    <w:unhideWhenUsed/>
+    <w:rsid w:val="00F64F17"/>
+    <w:pPr>
+      <w:spacing w:after="0" w:line="240" w:lineRule="auto"/>
+    </w:pPr>
+    <w:rPr>
+      <w:rFonts w:ascii="Consolas" w:hAnsi="Consolas"/>
+      <w:sz w:val="20"/>
+      <w:szCs w:val="20"/>
+    </w:rPr>
+  </w:style>
+  <w:style w:type="character" w:customStyle="1" w:styleId="HTML-voorafopgemaaktChar">
+    <w:name w:val="HTML - vooraf opgemaakt Char"/>
+    <w:basedOn w:val="Standaardalinea-lettertype"/>
+    <w:link w:val="HTML-voorafopgemaakt"/>
+    <w:uiPriority w:val="99"/>
+    <w:semiHidden/>
+    <w:rsid w:val="00F64F17"/>
+    <w:rPr>
+      <w:rFonts w:ascii="Consolas" w:hAnsi="Consolas"/>
+      <w:sz w:val="20"/>
+      <w:szCs w:val="20"/>
+    </w:rPr>
+  </w:style>
 </w:styles>
 </file>
 
@@ -9347,12 +9573,7 @@
 </file>
 
 <file path=customXml/item2.xml><?xml version="1.0" encoding="utf-8"?>
-<?mso-contentType ?>
-<FormTemplates xmlns="http://schemas.microsoft.com/sharepoint/v3/contenttype/forms">
-  <Display>DocumentLibraryForm</Display>
-  <Edit>DocumentLibraryForm</Edit>
-  <New>DocumentLibraryForm</New>
-</FormTemplates>
+<b:Sources xmlns:b="http://schemas.openxmlformats.org/officeDocument/2006/bibliography" xmlns="http://schemas.openxmlformats.org/officeDocument/2006/bibliography" SelectedStyle="\APASixthEditionOfficeOnline.xsl" StyleName="APA" Version="6"/>
 </file>
 
 <file path=customXml/item3.xml><?xml version="1.0" encoding="utf-8"?>
@@ -9589,7 +9810,12 @@
 </file>
 
 <file path=customXml/item4.xml><?xml version="1.0" encoding="utf-8"?>
-<b:Sources xmlns:b="http://schemas.openxmlformats.org/officeDocument/2006/bibliography" xmlns="http://schemas.openxmlformats.org/officeDocument/2006/bibliography" SelectedStyle="\APASixthEditionOfficeOnline.xsl" StyleName="APA" Version="6"/>
+<?mso-contentType ?>
+<FormTemplates xmlns="http://schemas.microsoft.com/sharepoint/v3/contenttype/forms">
+  <Display>DocumentLibraryForm</Display>
+  <Edit>DocumentLibraryForm</Edit>
+  <New>DocumentLibraryForm</New>
+</FormTemplates>
 </file>
 
 <file path=customXml/itemProps1.xml><?xml version="1.0" encoding="utf-8"?>
@@ -9603,9 +9829,9 @@
 </file>
 
 <file path=customXml/itemProps2.xml><?xml version="1.0" encoding="utf-8"?>
-<ds:datastoreItem xmlns:ds="http://schemas.openxmlformats.org/officeDocument/2006/customXml" ds:itemID="{C6916C6B-E06E-47CD-A094-BBBE44C5EA8C}">
+<ds:datastoreItem xmlns:ds="http://schemas.openxmlformats.org/officeDocument/2006/customXml" ds:itemID="{72B7D650-2FAA-4D72-B587-235E59E6AC26}">
   <ds:schemaRefs>
-    <ds:schemaRef ds:uri="http://schemas.microsoft.com/sharepoint/v3/contenttype/forms"/>
+    <ds:schemaRef ds:uri="http://schemas.openxmlformats.org/officeDocument/2006/bibliography"/>
   </ds:schemaRefs>
 </ds:datastoreItem>
 </file>
@@ -9630,9 +9856,9 @@
 </file>
 
 <file path=customXml/itemProps4.xml><?xml version="1.0" encoding="utf-8"?>
-<ds:datastoreItem xmlns:ds="http://schemas.openxmlformats.org/officeDocument/2006/customXml" ds:itemID="{72B7D650-2FAA-4D72-B587-235E59E6AC26}">
+<ds:datastoreItem xmlns:ds="http://schemas.openxmlformats.org/officeDocument/2006/customXml" ds:itemID="{C6916C6B-E06E-47CD-A094-BBBE44C5EA8C}">
   <ds:schemaRefs>
-    <ds:schemaRef ds:uri="http://schemas.openxmlformats.org/officeDocument/2006/bibliography"/>
+    <ds:schemaRef ds:uri="http://schemas.microsoft.com/sharepoint/v3/contenttype/forms"/>
   </ds:schemaRefs>
 </ds:datastoreItem>
 </file>
</xml_diff>

<commit_message>
misc: added day 4 standup
</commit_message>
<xml_diff>
--- a/Documents/Templates/Sjabloon 5 - Log_LeonBijker.docx
+++ b/Documents/Templates/Sjabloon 5 - Log_LeonBijker.docx
@@ -3649,6 +3649,7 @@
         <w:rPr>
           <w:i/>
           <w:iCs/>
+          <w:noProof/>
         </w:rPr>
         <w:drawing>
           <wp:inline distT="0" distB="0" distL="0" distR="0" wp14:anchorId="41C3886E" wp14:editId="3ACEEF4A">
@@ -3694,6 +3695,9 @@
         <w:br/>
       </w:r>
       <w:r>
+        <w:rPr>
+          <w:noProof/>
+        </w:rPr>
         <w:drawing>
           <wp:inline distT="0" distB="0" distL="0" distR="0" wp14:anchorId="64256757" wp14:editId="658E7B54">
             <wp:extent cx="5039428" cy="2924583"/>
@@ -3783,6 +3787,9 @@
         <w:br/>
       </w:r>
       <w:r>
+        <w:rPr>
+          <w:noProof/>
+        </w:rPr>
         <w:drawing>
           <wp:inline distT="0" distB="0" distL="0" distR="0" wp14:anchorId="305095B1" wp14:editId="685EF9D3">
             <wp:extent cx="5191850" cy="2724530"/>
@@ -3819,6 +3826,58 @@
           </wp:inline>
         </w:drawing>
       </w:r>
+    </w:p>
+    <w:p>
+      <w:pPr>
+        <w:pStyle w:val="Lijstalinea"/>
+        <w:ind w:left="360"/>
+      </w:pPr>
+      <w:r>
+        <w:t>Day4</w:t>
+      </w:r>
+    </w:p>
+    <w:p>
+      <w:pPr>
+        <w:pStyle w:val="Lijstalinea"/>
+        <w:ind w:left="360"/>
+      </w:pPr>
+      <w:r>
+        <w:drawing>
+          <wp:inline distT="0" distB="0" distL="0" distR="0" wp14:anchorId="744EE034" wp14:editId="10FC26FA">
+            <wp:extent cx="4286848" cy="3162741"/>
+            <wp:effectExtent l="0" t="0" r="0" b="0"/>
+            <wp:docPr id="20530806" name="Afbeelding 1"/>
+            <wp:cNvGraphicFramePr>
+              <a:graphicFrameLocks xmlns:a="http://schemas.openxmlformats.org/drawingml/2006/main" noChangeAspect="1"/>
+            </wp:cNvGraphicFramePr>
+            <a:graphic xmlns:a="http://schemas.openxmlformats.org/drawingml/2006/main">
+              <a:graphicData uri="http://schemas.openxmlformats.org/drawingml/2006/picture">
+                <pic:pic xmlns:pic="http://schemas.openxmlformats.org/drawingml/2006/picture">
+                  <pic:nvPicPr>
+                    <pic:cNvPr id="20530806" name=""/>
+                    <pic:cNvPicPr/>
+                  </pic:nvPicPr>
+                  <pic:blipFill>
+                    <a:blip r:embed="rId29"/>
+                    <a:stretch>
+                      <a:fillRect/>
+                    </a:stretch>
+                  </pic:blipFill>
+                  <pic:spPr>
+                    <a:xfrm>
+                      <a:off x="0" y="0"/>
+                      <a:ext cx="4286848" cy="3162741"/>
+                    </a:xfrm>
+                    <a:prstGeom prst="rect">
+                      <a:avLst/>
+                    </a:prstGeom>
+                  </pic:spPr>
+                </pic:pic>
+              </a:graphicData>
+            </a:graphic>
+          </wp:inline>
+        </w:drawing>
+      </w:r>
       <w:r>
         <w:br/>
       </w:r>
@@ -3993,6 +4052,7 @@
           <w:b/>
           <w:bCs/>
         </w:rPr>
+        <w:lastRenderedPageBreak/>
         <w:t>Feedback</w:t>
       </w:r>
       <w:r>
@@ -4156,9 +4216,9 @@
       </w:pPr>
     </w:p>
     <w:sectPr>
-      <w:footerReference w:type="default" r:id="rId29"/>
-      <w:headerReference w:type="first" r:id="rId30"/>
-      <w:footerReference w:type="first" r:id="rId31"/>
+      <w:footerReference w:type="default" r:id="rId30"/>
+      <w:headerReference w:type="first" r:id="rId31"/>
+      <w:footerReference w:type="first" r:id="rId32"/>
       <w:pgSz w:w="11906" w:h="16838"/>
       <w:pgMar w:top="1417" w:right="1417" w:bottom="1417" w:left="1417" w:header="708" w:footer="708" w:gutter="0"/>
       <w:cols w:space="708"/>
@@ -9741,10 +9801,6 @@
 </file>
 
 <file path=customXml/item1.xml><?xml version="1.0" encoding="utf-8"?>
-<b:Sources xmlns:b="http://schemas.openxmlformats.org/officeDocument/2006/bibliography" xmlns="http://schemas.openxmlformats.org/officeDocument/2006/bibliography" SelectedStyle="\APASixthEditionOfficeOnline.xsl" StyleName="APA" Version="6"/>
-</file>
-
-<file path=customXml/item2.xml><?xml version="1.0" encoding="utf-8"?>
 <p:properties xmlns:p="http://schemas.microsoft.com/office/2006/metadata/properties" xmlns:xsi="http://www.w3.org/2001/XMLSchema-instance" xmlns:pc="http://schemas.microsoft.com/office/infopath/2007/PartnerControls">
   <documentManagement>
     <_activity xmlns="0f4fdae6-9942-47fc-84b1-e9bec928ca60" xsi:nil="true"/>
@@ -9752,16 +9808,11 @@
 </p:properties>
 </file>
 
-<file path=customXml/item3.xml><?xml version="1.0" encoding="utf-8"?>
-<?mso-contentType ?>
-<FormTemplates xmlns="http://schemas.microsoft.com/sharepoint/v3/contenttype/forms">
-  <Display>DocumentLibraryForm</Display>
-  <Edit>DocumentLibraryForm</Edit>
-  <New>DocumentLibraryForm</New>
-</FormTemplates>
+<file path=customXml/item2.xml><?xml version="1.0" encoding="utf-8"?>
+<b:Sources xmlns:b="http://schemas.openxmlformats.org/officeDocument/2006/bibliography" xmlns="http://schemas.openxmlformats.org/officeDocument/2006/bibliography" SelectedStyle="\APASixthEditionOfficeOnline.xsl" StyleName="APA" Version="6"/>
 </file>
 
-<file path=customXml/item4.xml><?xml version="1.0" encoding="utf-8"?>
+<file path=customXml/item3.xml><?xml version="1.0" encoding="utf-8"?>
 <ct:contentTypeSchema xmlns:ct="http://schemas.microsoft.com/office/2006/metadata/contentType" xmlns:ma="http://schemas.microsoft.com/office/2006/metadata/properties/metaAttributes" ct:_="" ma:_="" ma:contentTypeName="Document" ma:contentTypeID="0x0101001BBAEDF285DADE41898453A42558B49E" ma:contentTypeVersion="15" ma:contentTypeDescription="Een nieuw document maken." ma:contentTypeScope="" ma:versionID="7af4ea99581b7b963431f53d6969ef93">
   <xsd:schema xmlns:xsd="http://www.w3.org/2001/XMLSchema" xmlns:xs="http://www.w3.org/2001/XMLSchema" xmlns:p="http://schemas.microsoft.com/office/2006/metadata/properties" xmlns:ns3="0f4fdae6-9942-47fc-84b1-e9bec928ca60" xmlns:ns4="ff1d1c23-4d84-4860-a26e-3d73cbd1a3ea" targetNamespace="http://schemas.microsoft.com/office/2006/metadata/properties" ma:root="true" ma:fieldsID="8e86c181bd9674946b11a071c8dcef02" ns3:_="" ns4:_="">
     <xsd:import namespace="0f4fdae6-9942-47fc-84b1-e9bec928ca60"/>
@@ -9994,15 +10045,16 @@
 </ct:contentTypeSchema>
 </file>
 
-<file path=customXml/itemProps1.xml><?xml version="1.0" encoding="utf-8"?>
-<ds:datastoreItem xmlns:ds="http://schemas.openxmlformats.org/officeDocument/2006/customXml" ds:itemID="{72B7D650-2FAA-4D72-B587-235E59E6AC26}">
-  <ds:schemaRefs>
-    <ds:schemaRef ds:uri="http://schemas.openxmlformats.org/officeDocument/2006/bibliography"/>
-  </ds:schemaRefs>
-</ds:datastoreItem>
+<file path=customXml/item4.xml><?xml version="1.0" encoding="utf-8"?>
+<?mso-contentType ?>
+<FormTemplates xmlns="http://schemas.microsoft.com/sharepoint/v3/contenttype/forms">
+  <Display>DocumentLibraryForm</Display>
+  <Edit>DocumentLibraryForm</Edit>
+  <New>DocumentLibraryForm</New>
+</FormTemplates>
 </file>
 
-<file path=customXml/itemProps2.xml><?xml version="1.0" encoding="utf-8"?>
+<file path=customXml/itemProps1.xml><?xml version="1.0" encoding="utf-8"?>
 <ds:datastoreItem xmlns:ds="http://schemas.openxmlformats.org/officeDocument/2006/customXml" ds:itemID="{846B1C81-E993-40E7-BCC5-DA63F0CD945C}">
   <ds:schemaRefs>
     <ds:schemaRef ds:uri="http://schemas.microsoft.com/office/2006/metadata/properties"/>
@@ -10012,15 +10064,15 @@
 </ds:datastoreItem>
 </file>
 
-<file path=customXml/itemProps3.xml><?xml version="1.0" encoding="utf-8"?>
-<ds:datastoreItem xmlns:ds="http://schemas.openxmlformats.org/officeDocument/2006/customXml" ds:itemID="{C6916C6B-E06E-47CD-A094-BBBE44C5EA8C}">
+<file path=customXml/itemProps2.xml><?xml version="1.0" encoding="utf-8"?>
+<ds:datastoreItem xmlns:ds="http://schemas.openxmlformats.org/officeDocument/2006/customXml" ds:itemID="{72B7D650-2FAA-4D72-B587-235E59E6AC26}">
   <ds:schemaRefs>
-    <ds:schemaRef ds:uri="http://schemas.microsoft.com/sharepoint/v3/contenttype/forms"/>
+    <ds:schemaRef ds:uri="http://schemas.openxmlformats.org/officeDocument/2006/bibliography"/>
   </ds:schemaRefs>
 </ds:datastoreItem>
 </file>
 
-<file path=customXml/itemProps4.xml><?xml version="1.0" encoding="utf-8"?>
+<file path=customXml/itemProps3.xml><?xml version="1.0" encoding="utf-8"?>
 <ds:datastoreItem xmlns:ds="http://schemas.openxmlformats.org/officeDocument/2006/customXml" ds:itemID="{3356E159-727E-4847-9A71-8A863B2700DF}">
   <ds:schemaRefs>
     <ds:schemaRef ds:uri="http://schemas.microsoft.com/office/2006/metadata/contentType"/>
@@ -10037,4 +10089,12 @@
     <ds:schemaRef ds:uri="http://schemas.microsoft.com/internal/obd"/>
   </ds:schemaRefs>
 </ds:datastoreItem>
+</file>
+
+<file path=customXml/itemProps4.xml><?xml version="1.0" encoding="utf-8"?>
+<ds:datastoreItem xmlns:ds="http://schemas.openxmlformats.org/officeDocument/2006/customXml" ds:itemID="{C6916C6B-E06E-47CD-A094-BBBE44C5EA8C}">
+  <ds:schemaRefs>
+    <ds:schemaRef ds:uri="http://schemas.microsoft.com/sharepoint/v3/contenttype/forms"/>
+  </ds:schemaRefs>
+</ds:datastoreItem>
 </file>
</xml_diff>